<commit_message>
a lot of work, can't describe
</commit_message>
<xml_diff>
--- a/firmmanager/static/app_documents/layouts/contract_template.docx
+++ b/firmmanager/static/app_documents/layouts/contract_template.docx
@@ -8,7 +8,6 @@
         <w:keepNext w:val="false"/>
         <w:keepLines w:val="false"/>
         <w:widowControl w:val="false"/>
-        <w:pBdr/>
         <w:shd w:val="clear" w:fill="auto"/>
         <w:spacing w:lineRule="auto" w:line="276" w:before="0" w:after="0"/>
         <w:ind w:left="0" w:right="0" w:hanging="0"/>
@@ -391,7 +390,6 @@
               <w:keepNext w:val="false"/>
               <w:keepLines w:val="false"/>
               <w:widowControl w:val="false"/>
-              <w:pBdr/>
               <w:shd w:val="clear" w:fill="auto"/>
               <w:spacing w:lineRule="auto" w:line="240" w:before="0" w:after="0"/>
               <w:ind w:left="0" w:right="0" w:hanging="0"/>
@@ -443,7 +441,6 @@
               <w:keepNext w:val="false"/>
               <w:keepLines w:val="false"/>
               <w:widowControl w:val="false"/>
-              <w:pBdr/>
               <w:shd w:val="clear" w:fill="auto"/>
               <w:spacing w:lineRule="auto" w:line="240" w:before="0" w:after="0"/>
               <w:ind w:left="0" w:right="0" w:hanging="0"/>
@@ -494,7 +491,6 @@
               <w:keepNext w:val="false"/>
               <w:keepLines w:val="false"/>
               <w:widowControl w:val="false"/>
-              <w:pBdr/>
               <w:shd w:val="clear" w:fill="auto"/>
               <w:spacing w:lineRule="auto" w:line="240" w:before="0" w:after="0"/>
               <w:ind w:left="0" w:right="0" w:hanging="0"/>
@@ -545,7 +541,6 @@
               <w:keepNext w:val="false"/>
               <w:keepLines w:val="false"/>
               <w:widowControl w:val="false"/>
-              <w:pBdr/>
               <w:shd w:val="clear" w:fill="auto"/>
               <w:spacing w:lineRule="auto" w:line="240" w:before="0" w:after="0"/>
               <w:ind w:left="0" w:right="0" w:hanging="0"/>
@@ -596,7 +591,6 @@
               <w:keepNext w:val="false"/>
               <w:keepLines w:val="false"/>
               <w:widowControl w:val="false"/>
-              <w:pBdr/>
               <w:shd w:val="clear" w:fill="auto"/>
               <w:spacing w:lineRule="auto" w:line="240" w:before="0" w:after="0"/>
               <w:ind w:left="0" w:right="0" w:hanging="0"/>
@@ -648,7 +642,6 @@
               <w:keepNext w:val="false"/>
               <w:keepLines w:val="false"/>
               <w:widowControl w:val="false"/>
-              <w:pBdr/>
               <w:shd w:val="clear" w:fill="auto"/>
               <w:spacing w:lineRule="auto" w:line="240" w:before="0" w:after="0"/>
               <w:ind w:left="0" w:right="0" w:hanging="0"/>
@@ -702,7 +695,6 @@
               <w:keepNext w:val="false"/>
               <w:keepLines w:val="false"/>
               <w:widowControl w:val="false"/>
-              <w:pBdr/>
               <w:shd w:val="clear" w:fill="auto"/>
               <w:spacing w:lineRule="auto" w:line="240" w:before="0" w:after="0"/>
               <w:ind w:left="0" w:right="0" w:hanging="0"/>
@@ -756,7 +748,6 @@
               <w:keepNext w:val="false"/>
               <w:keepLines w:val="false"/>
               <w:widowControl w:val="false"/>
-              <w:pBdr/>
               <w:shd w:val="clear" w:fill="auto"/>
               <w:spacing w:lineRule="auto" w:line="240" w:before="0" w:after="0"/>
               <w:ind w:left="0" w:right="0" w:hanging="0"/>
@@ -810,7 +801,6 @@
               <w:keepNext w:val="false"/>
               <w:keepLines w:val="false"/>
               <w:widowControl w:val="false"/>
-              <w:pBdr/>
               <w:shd w:val="clear" w:fill="auto"/>
               <w:spacing w:lineRule="auto" w:line="240" w:before="0" w:after="0"/>
               <w:ind w:left="0" w:right="0" w:hanging="0"/>
@@ -864,7 +854,6 @@
               <w:keepNext w:val="false"/>
               <w:keepLines w:val="false"/>
               <w:widowControl w:val="false"/>
-              <w:pBdr/>
               <w:shd w:val="clear" w:fill="auto"/>
               <w:spacing w:lineRule="auto" w:line="240" w:before="0" w:after="0"/>
               <w:ind w:left="0" w:right="0" w:hanging="0"/>
@@ -921,7 +910,6 @@
               <w:keepNext w:val="false"/>
               <w:keepLines w:val="false"/>
               <w:widowControl w:val="false"/>
-              <w:pBdr/>
               <w:shd w:val="clear" w:fill="auto"/>
               <w:spacing w:lineRule="auto" w:line="240" w:before="0" w:after="0"/>
               <w:ind w:left="0" w:right="125" w:hanging="0"/>
@@ -973,7 +961,6 @@
               <w:keepNext w:val="false"/>
               <w:keepLines w:val="false"/>
               <w:widowControl w:val="false"/>
-              <w:pBdr/>
               <w:shd w:val="clear" w:fill="auto"/>
               <w:spacing w:lineRule="auto" w:line="240" w:before="0" w:after="0"/>
               <w:ind w:left="0" w:right="125" w:hanging="0"/>
@@ -1024,7 +1011,6 @@
               <w:keepNext w:val="false"/>
               <w:keepLines w:val="false"/>
               <w:widowControl w:val="false"/>
-              <w:pBdr/>
               <w:shd w:val="clear" w:fill="auto"/>
               <w:spacing w:lineRule="auto" w:line="240" w:before="0" w:after="0"/>
               <w:ind w:left="0" w:right="125" w:hanging="0"/>
@@ -1076,7 +1062,6 @@
               <w:keepNext w:val="false"/>
               <w:keepLines w:val="false"/>
               <w:widowControl w:val="false"/>
-              <w:pBdr/>
               <w:shd w:val="clear" w:fill="auto"/>
               <w:spacing w:lineRule="auto" w:line="240" w:before="0" w:after="0"/>
               <w:ind w:left="0" w:right="125" w:hanging="0"/>
@@ -1127,7 +1112,6 @@
               <w:keepNext w:val="false"/>
               <w:keepLines w:val="false"/>
               <w:widowControl w:val="false"/>
-              <w:pBdr/>
               <w:shd w:val="clear" w:fill="auto"/>
               <w:spacing w:lineRule="auto" w:line="240" w:before="0" w:after="0"/>
               <w:ind w:left="0" w:right="125" w:hanging="0"/>
@@ -1182,7 +1166,6 @@
               <w:keepNext w:val="false"/>
               <w:keepLines w:val="false"/>
               <w:widowControl w:val="false"/>
-              <w:pBdr/>
               <w:shd w:val="clear" w:fill="auto"/>
               <w:spacing w:lineRule="auto" w:line="240" w:before="0" w:after="0"/>
               <w:ind w:left="0" w:right="125" w:hanging="0"/>
@@ -1233,7 +1216,6 @@
               <w:keepNext w:val="false"/>
               <w:keepLines w:val="false"/>
               <w:widowControl w:val="false"/>
-              <w:pBdr/>
               <w:shd w:val="clear" w:fill="auto"/>
               <w:spacing w:lineRule="auto" w:line="240" w:before="0" w:after="0"/>
               <w:ind w:left="0" w:right="125" w:hanging="0"/>
@@ -1287,7 +1269,6 @@
               <w:keepNext w:val="false"/>
               <w:keepLines w:val="false"/>
               <w:widowControl w:val="false"/>
-              <w:pBdr/>
               <w:shd w:val="clear" w:fill="auto"/>
               <w:spacing w:lineRule="auto" w:line="240" w:before="0" w:after="0"/>
               <w:ind w:left="0" w:right="125" w:hanging="0"/>
@@ -1341,7 +1322,6 @@
               <w:keepNext w:val="false"/>
               <w:keepLines w:val="false"/>
               <w:widowControl w:val="false"/>
-              <w:pBdr/>
               <w:shd w:val="clear" w:fill="auto"/>
               <w:spacing w:lineRule="auto" w:line="240" w:before="0" w:after="0"/>
               <w:ind w:left="0" w:right="125" w:hanging="0"/>
@@ -1395,7 +1375,6 @@
               <w:keepNext w:val="false"/>
               <w:keepLines w:val="false"/>
               <w:widowControl w:val="false"/>
-              <w:pBdr/>
               <w:shd w:val="clear" w:fill="auto"/>
               <w:spacing w:lineRule="auto" w:line="240" w:before="0" w:after="0"/>
               <w:ind w:left="0" w:right="125" w:hanging="0"/>
@@ -1446,7 +1425,6 @@
               <w:keepNext w:val="false"/>
               <w:keepLines w:val="false"/>
               <w:widowControl w:val="false"/>
-              <w:pBdr/>
               <w:shd w:val="clear" w:fill="auto"/>
               <w:spacing w:lineRule="auto" w:line="240" w:before="0" w:after="0"/>
               <w:ind w:left="0" w:right="0" w:hanging="0"/>
@@ -1508,7 +1486,6 @@
               <w:keepNext w:val="false"/>
               <w:keepLines w:val="false"/>
               <w:widowControl w:val="false"/>
-              <w:pBdr/>
               <w:shd w:val="clear" w:fill="auto"/>
               <w:spacing w:lineRule="auto" w:line="240" w:before="0" w:after="0"/>
               <w:ind w:left="0" w:right="0" w:hanging="0"/>
@@ -1560,7 +1537,6 @@
               <w:keepNext w:val="false"/>
               <w:keepLines w:val="false"/>
               <w:widowControl w:val="false"/>
-              <w:pBdr/>
               <w:shd w:val="clear" w:fill="auto"/>
               <w:spacing w:lineRule="auto" w:line="240" w:before="0" w:after="0"/>
               <w:ind w:left="0" w:right="0" w:hanging="0"/>
@@ -1611,7 +1587,6 @@
               <w:keepNext w:val="false"/>
               <w:keepLines w:val="false"/>
               <w:widowControl w:val="false"/>
-              <w:pBdr/>
               <w:shd w:val="clear" w:fill="auto"/>
               <w:spacing w:lineRule="auto" w:line="240" w:before="0" w:after="0"/>
               <w:ind w:left="0" w:right="0" w:hanging="0"/>
@@ -1691,7 +1666,6 @@
               <w:keepNext w:val="false"/>
               <w:keepLines w:val="false"/>
               <w:widowControl w:val="false"/>
-              <w:pBdr/>
               <w:shd w:val="clear" w:fill="auto"/>
               <w:spacing w:lineRule="auto" w:line="240" w:before="0" w:after="0"/>
               <w:ind w:left="0" w:right="0" w:hanging="0"/>
@@ -1743,7 +1717,6 @@
               <w:keepNext w:val="false"/>
               <w:keepLines w:val="false"/>
               <w:widowControl w:val="false"/>
-              <w:pBdr/>
               <w:shd w:val="clear" w:fill="auto"/>
               <w:spacing w:lineRule="auto" w:line="240" w:before="0" w:after="0"/>
               <w:ind w:left="0" w:right="0" w:hanging="0"/>
@@ -1794,7 +1767,6 @@
               <w:keepNext w:val="false"/>
               <w:keepLines w:val="false"/>
               <w:widowControl w:val="false"/>
-              <w:pBdr/>
               <w:shd w:val="clear" w:fill="auto"/>
               <w:spacing w:lineRule="auto" w:line="240" w:before="0" w:after="0"/>
               <w:ind w:left="0" w:right="0" w:hanging="0"/>
@@ -1848,7 +1820,6 @@
               <w:keepNext w:val="false"/>
               <w:keepLines w:val="false"/>
               <w:widowControl w:val="false"/>
-              <w:pBdr/>
               <w:shd w:val="clear" w:fill="auto"/>
               <w:spacing w:lineRule="auto" w:line="240" w:before="0" w:after="0"/>
               <w:ind w:left="0" w:right="0" w:hanging="0"/>
@@ -1902,7 +1873,6 @@
               <w:keepNext w:val="false"/>
               <w:keepLines w:val="false"/>
               <w:widowControl w:val="false"/>
-              <w:pBdr/>
               <w:shd w:val="clear" w:fill="auto"/>
               <w:spacing w:lineRule="auto" w:line="240" w:before="0" w:after="0"/>
               <w:ind w:left="0" w:right="0" w:hanging="0"/>
@@ -1959,7 +1929,6 @@
               <w:keepNext w:val="false"/>
               <w:keepLines w:val="false"/>
               <w:widowControl w:val="false"/>
-              <w:pBdr/>
               <w:shd w:val="clear" w:fill="auto"/>
               <w:spacing w:lineRule="auto" w:line="240" w:before="0" w:after="0"/>
               <w:ind w:left="0" w:right="125" w:hanging="0"/>
@@ -2011,7 +1980,6 @@
               <w:keepNext w:val="false"/>
               <w:keepLines w:val="false"/>
               <w:widowControl w:val="false"/>
-              <w:pBdr/>
               <w:shd w:val="clear" w:fill="auto"/>
               <w:spacing w:lineRule="auto" w:line="240" w:before="0" w:after="0"/>
               <w:ind w:left="0" w:right="125" w:hanging="0"/>
@@ -2062,7 +2030,6 @@
               <w:keepNext w:val="false"/>
               <w:keepLines w:val="false"/>
               <w:widowControl w:val="false"/>
-              <w:pBdr/>
               <w:shd w:val="clear" w:fill="auto"/>
               <w:spacing w:lineRule="auto" w:line="240" w:before="0" w:after="0"/>
               <w:ind w:left="0" w:right="125" w:hanging="0"/>
@@ -2142,7 +2109,6 @@
               <w:keepNext w:val="false"/>
               <w:keepLines w:val="false"/>
               <w:widowControl w:val="false"/>
-              <w:pBdr/>
               <w:shd w:val="clear" w:fill="auto"/>
               <w:spacing w:lineRule="auto" w:line="240" w:before="0" w:after="0"/>
               <w:ind w:left="0" w:right="125" w:hanging="0"/>
@@ -2194,7 +2160,6 @@
               <w:keepNext w:val="false"/>
               <w:keepLines w:val="false"/>
               <w:widowControl w:val="false"/>
-              <w:pBdr/>
               <w:shd w:val="clear" w:fill="auto"/>
               <w:spacing w:lineRule="auto" w:line="240" w:before="0" w:after="0"/>
               <w:ind w:left="0" w:right="125" w:hanging="0"/>
@@ -2245,7 +2210,6 @@
               <w:keepNext w:val="false"/>
               <w:keepLines w:val="false"/>
               <w:widowControl w:val="false"/>
-              <w:pBdr/>
               <w:shd w:val="clear" w:fill="auto"/>
               <w:spacing w:lineRule="auto" w:line="240" w:before="0" w:after="0"/>
               <w:ind w:left="0" w:right="125" w:hanging="0"/>
@@ -2299,7 +2263,6 @@
               <w:keepNext w:val="false"/>
               <w:keepLines w:val="false"/>
               <w:widowControl w:val="false"/>
-              <w:pBdr/>
               <w:shd w:val="clear" w:fill="auto"/>
               <w:spacing w:lineRule="auto" w:line="240" w:before="0" w:after="0"/>
               <w:ind w:left="0" w:right="125" w:hanging="0"/>
@@ -2350,7 +2313,6 @@
               <w:keepNext w:val="false"/>
               <w:keepLines w:val="false"/>
               <w:widowControl w:val="false"/>
-              <w:pBdr/>
               <w:shd w:val="clear" w:fill="auto"/>
               <w:spacing w:lineRule="auto" w:line="240" w:before="0" w:after="0"/>
               <w:ind w:left="0" w:right="125" w:hanging="0"/>
@@ -2415,7 +2377,6 @@
               <w:keepNext w:val="false"/>
               <w:keepLines w:val="false"/>
               <w:widowControl w:val="false"/>
-              <w:pBdr/>
               <w:shd w:val="clear" w:fill="auto"/>
               <w:spacing w:lineRule="auto" w:line="240" w:before="0" w:after="0"/>
               <w:ind w:left="0" w:right="0" w:hanging="0"/>
@@ -2467,7 +2428,6 @@
               <w:keepNext w:val="false"/>
               <w:keepLines w:val="false"/>
               <w:widowControl w:val="false"/>
-              <w:pBdr/>
               <w:shd w:val="clear" w:fill="auto"/>
               <w:spacing w:lineRule="auto" w:line="240" w:before="0" w:after="0"/>
               <w:ind w:left="0" w:right="0" w:hanging="0"/>
@@ -2518,7 +2478,6 @@
               <w:keepNext w:val="false"/>
               <w:keepLines w:val="false"/>
               <w:widowControl w:val="false"/>
-              <w:pBdr/>
               <w:shd w:val="clear" w:fill="auto"/>
               <w:spacing w:lineRule="auto" w:line="240" w:before="0" w:after="0"/>
               <w:ind w:left="0" w:right="0" w:hanging="0"/>
@@ -2570,7 +2529,6 @@
               <w:keepNext w:val="false"/>
               <w:keepLines w:val="false"/>
               <w:widowControl w:val="false"/>
-              <w:pBdr/>
               <w:shd w:val="clear" w:fill="auto"/>
               <w:spacing w:lineRule="auto" w:line="240" w:before="0" w:after="0"/>
               <w:ind w:left="0" w:right="0" w:hanging="0"/>
@@ -2627,7 +2585,6 @@
               <w:keepNext w:val="false"/>
               <w:keepLines w:val="false"/>
               <w:widowControl w:val="false"/>
-              <w:pBdr/>
               <w:shd w:val="clear" w:fill="auto"/>
               <w:spacing w:lineRule="auto" w:line="240" w:before="0" w:after="0"/>
               <w:ind w:left="0" w:right="125" w:hanging="0"/>
@@ -2679,7 +2636,6 @@
               <w:keepNext w:val="false"/>
               <w:keepLines w:val="false"/>
               <w:widowControl w:val="false"/>
-              <w:pBdr/>
               <w:shd w:val="clear" w:fill="auto"/>
               <w:spacing w:lineRule="auto" w:line="240" w:before="0" w:after="0"/>
               <w:ind w:left="0" w:right="125" w:hanging="0"/>
@@ -2752,7 +2708,6 @@
               <w:keepNext w:val="false"/>
               <w:keepLines w:val="false"/>
               <w:widowControl w:val="false"/>
-              <w:pBdr/>
               <w:shd w:val="clear" w:fill="auto"/>
               <w:spacing w:lineRule="auto" w:line="240" w:before="0" w:after="0"/>
               <w:ind w:left="0" w:right="125" w:hanging="0"/>
@@ -2814,7 +2769,6 @@
               <w:keepNext w:val="false"/>
               <w:keepLines w:val="false"/>
               <w:widowControl w:val="false"/>
-              <w:pBdr/>
               <w:shd w:val="clear" w:fill="auto"/>
               <w:spacing w:lineRule="auto" w:line="240" w:before="0" w:after="0"/>
               <w:ind w:left="0" w:right="0" w:hanging="0"/>
@@ -2866,7 +2820,6 @@
               <w:keepNext w:val="false"/>
               <w:keepLines w:val="false"/>
               <w:widowControl w:val="false"/>
-              <w:pBdr/>
               <w:shd w:val="clear" w:fill="auto"/>
               <w:spacing w:lineRule="auto" w:line="240" w:before="0" w:after="0"/>
               <w:ind w:left="0" w:right="0" w:hanging="0"/>
@@ -2917,7 +2870,6 @@
               <w:keepNext w:val="false"/>
               <w:keepLines w:val="false"/>
               <w:widowControl w:val="false"/>
-              <w:pBdr/>
               <w:shd w:val="clear" w:fill="auto"/>
               <w:spacing w:lineRule="auto" w:line="240" w:before="0" w:after="0"/>
               <w:ind w:left="0" w:right="0" w:hanging="0"/>
@@ -2997,7 +2949,6 @@
               <w:keepNext w:val="false"/>
               <w:keepLines w:val="false"/>
               <w:widowControl w:val="false"/>
-              <w:pBdr/>
               <w:shd w:val="clear" w:fill="auto"/>
               <w:spacing w:lineRule="auto" w:line="240" w:before="0" w:after="0"/>
               <w:ind w:left="0" w:right="0" w:hanging="0"/>
@@ -3048,7 +2999,6 @@
               <w:keepNext w:val="false"/>
               <w:keepLines w:val="false"/>
               <w:widowControl w:val="false"/>
-              <w:pBdr/>
               <w:shd w:val="clear" w:fill="auto"/>
               <w:spacing w:lineRule="auto" w:line="240" w:before="0" w:after="0"/>
               <w:ind w:left="0" w:right="0" w:hanging="0"/>
@@ -3100,7 +3050,6 @@
               <w:keepNext w:val="false"/>
               <w:keepLines w:val="false"/>
               <w:widowControl w:val="false"/>
-              <w:pBdr/>
               <w:shd w:val="clear" w:fill="auto"/>
               <w:spacing w:lineRule="auto" w:line="240" w:before="0" w:after="0"/>
               <w:ind w:left="0" w:right="0" w:hanging="0"/>
@@ -3151,7 +3100,6 @@
               <w:keepNext w:val="false"/>
               <w:keepLines w:val="false"/>
               <w:widowControl w:val="false"/>
-              <w:pBdr/>
               <w:shd w:val="clear" w:fill="auto"/>
               <w:spacing w:lineRule="auto" w:line="240" w:before="0" w:after="0"/>
               <w:ind w:left="0" w:right="0" w:hanging="0"/>
@@ -3202,7 +3150,6 @@
               <w:keepNext w:val="false"/>
               <w:keepLines w:val="false"/>
               <w:widowControl w:val="false"/>
-              <w:pBdr/>
               <w:shd w:val="clear" w:fill="auto"/>
               <w:spacing w:lineRule="auto" w:line="240" w:before="0" w:after="0"/>
               <w:ind w:left="0" w:right="0" w:hanging="0"/>
@@ -3254,7 +3201,6 @@
               <w:keepNext w:val="false"/>
               <w:keepLines w:val="false"/>
               <w:widowControl w:val="false"/>
-              <w:pBdr/>
               <w:shd w:val="clear" w:fill="auto"/>
               <w:spacing w:lineRule="auto" w:line="240" w:before="0" w:after="0"/>
               <w:ind w:left="0" w:right="0" w:hanging="0"/>
@@ -3305,7 +3251,6 @@
               <w:keepNext w:val="false"/>
               <w:keepLines w:val="false"/>
               <w:widowControl w:val="false"/>
-              <w:pBdr/>
               <w:shd w:val="clear" w:fill="auto"/>
               <w:spacing w:lineRule="auto" w:line="240" w:before="0" w:after="0"/>
               <w:ind w:left="0" w:right="0" w:hanging="0"/>
@@ -3356,7 +3301,6 @@
               <w:keepNext w:val="false"/>
               <w:keepLines w:val="false"/>
               <w:widowControl w:val="false"/>
-              <w:pBdr/>
               <w:shd w:val="clear" w:fill="auto"/>
               <w:spacing w:lineRule="auto" w:line="240" w:before="0" w:after="0"/>
               <w:ind w:left="0" w:right="0" w:hanging="0"/>
@@ -3436,7 +3380,6 @@
               <w:keepNext w:val="false"/>
               <w:keepLines w:val="false"/>
               <w:widowControl w:val="false"/>
-              <w:pBdr/>
               <w:shd w:val="clear" w:fill="auto"/>
               <w:spacing w:lineRule="auto" w:line="240" w:before="0" w:after="0"/>
               <w:ind w:left="0" w:right="0" w:hanging="0"/>
@@ -3493,7 +3436,6 @@
               <w:keepNext w:val="false"/>
               <w:keepLines w:val="false"/>
               <w:widowControl w:val="false"/>
-              <w:pBdr/>
               <w:shd w:val="clear" w:fill="auto"/>
               <w:spacing w:lineRule="auto" w:line="240" w:before="0" w:after="0"/>
               <w:ind w:left="0" w:right="125" w:hanging="0"/>
@@ -3545,7 +3487,6 @@
               <w:keepNext w:val="false"/>
               <w:keepLines w:val="false"/>
               <w:widowControl w:val="false"/>
-              <w:pBdr/>
               <w:shd w:val="clear" w:fill="auto"/>
               <w:spacing w:lineRule="auto" w:line="240" w:before="0" w:after="0"/>
               <w:ind w:left="0" w:right="125" w:hanging="0"/>
@@ -3596,7 +3537,6 @@
               <w:keepNext w:val="false"/>
               <w:keepLines w:val="false"/>
               <w:widowControl w:val="false"/>
-              <w:pBdr/>
               <w:shd w:val="clear" w:fill="auto"/>
               <w:spacing w:lineRule="auto" w:line="240" w:before="0" w:after="0"/>
               <w:ind w:left="0" w:right="125" w:hanging="0"/>
@@ -3676,7 +3616,6 @@
               <w:keepNext w:val="false"/>
               <w:keepLines w:val="false"/>
               <w:widowControl w:val="false"/>
-              <w:pBdr/>
               <w:shd w:val="clear" w:fill="auto"/>
               <w:spacing w:lineRule="auto" w:line="240" w:before="0" w:after="0"/>
               <w:ind w:left="0" w:right="125" w:hanging="0"/>
@@ -3727,7 +3666,6 @@
               <w:keepNext w:val="false"/>
               <w:keepLines w:val="false"/>
               <w:widowControl w:val="false"/>
-              <w:pBdr/>
               <w:shd w:val="clear" w:fill="auto"/>
               <w:spacing w:lineRule="auto" w:line="240" w:before="0" w:after="0"/>
               <w:ind w:left="0" w:right="125" w:hanging="0"/>
@@ -3779,7 +3717,6 @@
               <w:keepNext w:val="false"/>
               <w:keepLines w:val="false"/>
               <w:widowControl w:val="false"/>
-              <w:pBdr/>
               <w:shd w:val="clear" w:fill="auto"/>
               <w:spacing w:lineRule="auto" w:line="240" w:before="0" w:after="0"/>
               <w:ind w:left="0" w:right="125" w:hanging="0"/>
@@ -3830,7 +3767,6 @@
               <w:keepNext w:val="false"/>
               <w:keepLines w:val="false"/>
               <w:widowControl w:val="false"/>
-              <w:pBdr/>
               <w:shd w:val="clear" w:fill="auto"/>
               <w:spacing w:lineRule="auto" w:line="240" w:before="0" w:after="0"/>
               <w:ind w:left="0" w:right="125" w:hanging="0"/>
@@ -3881,7 +3817,6 @@
               <w:keepNext w:val="false"/>
               <w:keepLines w:val="false"/>
               <w:widowControl w:val="false"/>
-              <w:pBdr/>
               <w:shd w:val="clear" w:fill="auto"/>
               <w:spacing w:lineRule="auto" w:line="240" w:before="0" w:after="0"/>
               <w:ind w:left="0" w:right="125" w:hanging="0"/>
@@ -3933,7 +3868,6 @@
               <w:keepNext w:val="false"/>
               <w:keepLines w:val="false"/>
               <w:widowControl w:val="false"/>
-              <w:pBdr/>
               <w:shd w:val="clear" w:fill="auto"/>
               <w:spacing w:lineRule="auto" w:line="240" w:before="0" w:after="0"/>
               <w:ind w:left="0" w:right="125" w:hanging="0"/>
@@ -3984,7 +3918,6 @@
               <w:keepNext w:val="false"/>
               <w:keepLines w:val="false"/>
               <w:widowControl w:val="false"/>
-              <w:pBdr/>
               <w:shd w:val="clear" w:fill="auto"/>
               <w:spacing w:lineRule="auto" w:line="240" w:before="0" w:after="0"/>
               <w:ind w:left="0" w:right="125" w:hanging="0"/>
@@ -4035,7 +3968,6 @@
               <w:keepNext w:val="false"/>
               <w:keepLines w:val="false"/>
               <w:widowControl w:val="false"/>
-              <w:pBdr/>
               <w:shd w:val="clear" w:fill="auto"/>
               <w:spacing w:lineRule="auto" w:line="240" w:before="0" w:after="0"/>
               <w:ind w:left="0" w:right="125" w:hanging="0"/>
@@ -4087,7 +4019,6 @@
               <w:keepNext w:val="false"/>
               <w:keepLines w:val="false"/>
               <w:widowControl w:val="false"/>
-              <w:pBdr/>
               <w:shd w:val="clear" w:fill="auto"/>
               <w:spacing w:lineRule="auto" w:line="240" w:before="0" w:after="0"/>
               <w:ind w:left="0" w:right="125" w:hanging="0"/>
@@ -4138,7 +4069,6 @@
               <w:keepNext w:val="false"/>
               <w:keepLines w:val="false"/>
               <w:widowControl w:val="false"/>
-              <w:pBdr/>
               <w:shd w:val="clear" w:fill="auto"/>
               <w:spacing w:lineRule="auto" w:line="240" w:before="0" w:after="0"/>
               <w:ind w:left="0" w:right="125" w:hanging="0"/>
@@ -4200,7 +4130,6 @@
               <w:keepNext w:val="false"/>
               <w:keepLines w:val="false"/>
               <w:widowControl w:val="false"/>
-              <w:pBdr/>
               <w:shd w:val="clear" w:fill="auto"/>
               <w:spacing w:lineRule="auto" w:line="240" w:before="0" w:after="0"/>
               <w:ind w:left="0" w:right="0" w:hanging="0"/>
@@ -4252,7 +4181,6 @@
               <w:keepNext w:val="false"/>
               <w:keepLines w:val="false"/>
               <w:widowControl w:val="false"/>
-              <w:pBdr/>
               <w:shd w:val="clear" w:fill="auto"/>
               <w:spacing w:lineRule="auto" w:line="240" w:before="0" w:after="0"/>
               <w:ind w:left="0" w:right="0" w:hanging="0"/>
@@ -4303,7 +4231,6 @@
               <w:keepNext w:val="true"/>
               <w:keepLines w:val="false"/>
               <w:widowControl w:val="false"/>
-              <w:pBdr/>
               <w:shd w:val="clear" w:fill="auto"/>
               <w:spacing w:lineRule="auto" w:line="240" w:before="0" w:after="0"/>
               <w:ind w:left="0" w:right="0" w:hanging="0"/>
@@ -4355,7 +4282,6 @@
               <w:keepNext w:val="false"/>
               <w:keepLines w:val="false"/>
               <w:widowControl w:val="false"/>
-              <w:pBdr/>
               <w:shd w:val="clear" w:fill="auto"/>
               <w:spacing w:lineRule="auto" w:line="240" w:before="0" w:after="0"/>
               <w:ind w:left="0" w:right="0" w:hanging="0"/>
@@ -4406,7 +4332,6 @@
               <w:keepNext w:val="false"/>
               <w:keepLines w:val="false"/>
               <w:widowControl w:val="false"/>
-              <w:pBdr/>
               <w:shd w:val="clear" w:fill="auto"/>
               <w:spacing w:lineRule="auto" w:line="240" w:before="0" w:after="0"/>
               <w:ind w:left="0" w:right="0" w:hanging="0"/>
@@ -4458,7 +4383,6 @@
               <w:keepNext w:val="false"/>
               <w:keepLines w:val="false"/>
               <w:widowControl w:val="false"/>
-              <w:pBdr/>
               <w:shd w:val="clear" w:fill="auto"/>
               <w:spacing w:lineRule="auto" w:line="240" w:before="0" w:after="0"/>
               <w:ind w:left="0" w:right="0" w:hanging="0"/>
@@ -4509,7 +4433,6 @@
               <w:keepNext w:val="false"/>
               <w:keepLines w:val="false"/>
               <w:widowControl w:val="false"/>
-              <w:pBdr/>
               <w:shd w:val="clear" w:fill="auto"/>
               <w:spacing w:lineRule="auto" w:line="240" w:before="0" w:after="0"/>
               <w:ind w:left="0" w:right="0" w:hanging="0"/>
@@ -4567,7 +4490,6 @@
               <w:keepNext w:val="false"/>
               <w:keepLines w:val="false"/>
               <w:widowControl w:val="false"/>
-              <w:pBdr/>
               <w:shd w:val="clear" w:fill="auto"/>
               <w:spacing w:lineRule="auto" w:line="240" w:before="0" w:after="0"/>
               <w:ind w:left="0" w:right="125" w:hanging="0"/>
@@ -4619,7 +4541,6 @@
               <w:keepNext w:val="false"/>
               <w:keepLines w:val="false"/>
               <w:widowControl w:val="false"/>
-              <w:pBdr/>
               <w:shd w:val="clear" w:fill="auto"/>
               <w:spacing w:lineRule="auto" w:line="240" w:before="0" w:after="0"/>
               <w:ind w:left="0" w:right="125" w:hanging="0"/>
@@ -4672,7 +4593,6 @@
               <w:keepNext w:val="false"/>
               <w:keepLines w:val="false"/>
               <w:widowControl w:val="false"/>
-              <w:pBdr/>
               <w:shd w:val="clear" w:fill="auto"/>
               <w:spacing w:lineRule="auto" w:line="240" w:before="0" w:after="0"/>
               <w:ind w:left="0" w:right="125" w:hanging="0"/>
@@ -4723,7 +4643,6 @@
               <w:keepNext w:val="false"/>
               <w:keepLines w:val="false"/>
               <w:widowControl w:val="false"/>
-              <w:pBdr/>
               <w:shd w:val="clear" w:fill="auto"/>
               <w:spacing w:lineRule="auto" w:line="240" w:before="0" w:after="0"/>
               <w:ind w:left="0" w:right="125" w:hanging="0"/>
@@ -4775,7 +4694,6 @@
               <w:keepNext w:val="false"/>
               <w:keepLines w:val="false"/>
               <w:widowControl w:val="false"/>
-              <w:pBdr/>
               <w:shd w:val="clear" w:fill="auto"/>
               <w:spacing w:lineRule="auto" w:line="240" w:before="0" w:after="0"/>
               <w:ind w:left="0" w:right="125" w:hanging="0"/>
@@ -4826,7 +4744,6 @@
               <w:keepNext w:val="false"/>
               <w:keepLines w:val="false"/>
               <w:widowControl w:val="false"/>
-              <w:pBdr/>
               <w:shd w:val="clear" w:fill="auto"/>
               <w:spacing w:lineRule="auto" w:line="240" w:before="0" w:after="0"/>
               <w:ind w:left="0" w:right="125" w:hanging="0"/>
@@ -4878,7 +4795,6 @@
               <w:keepNext w:val="false"/>
               <w:keepLines w:val="false"/>
               <w:widowControl w:val="false"/>
-              <w:pBdr/>
               <w:shd w:val="clear" w:fill="auto"/>
               <w:spacing w:lineRule="auto" w:line="240" w:before="0" w:after="0"/>
               <w:ind w:left="0" w:right="125" w:hanging="0"/>
@@ -4929,7 +4845,6 @@
               <w:keepNext w:val="false"/>
               <w:keepLines w:val="false"/>
               <w:widowControl w:val="false"/>
-              <w:pBdr/>
               <w:shd w:val="clear" w:fill="auto"/>
               <w:spacing w:lineRule="auto" w:line="240" w:before="0" w:after="0"/>
               <w:ind w:left="0" w:right="125" w:hanging="0"/>
@@ -4995,7 +4910,6 @@
                 <w:ilvl w:val="0"/>
                 <w:numId w:val="1"/>
               </w:numPr>
-              <w:pBdr/>
               <w:shd w:val="clear" w:fill="auto"/>
               <w:tabs>
                 <w:tab w:val="clear" w:pos="709"/>
@@ -5053,7 +4967,6 @@
               <w:keepNext w:val="false"/>
               <w:keepLines w:val="false"/>
               <w:widowControl w:val="false"/>
-              <w:pBdr/>
               <w:shd w:val="clear" w:fill="auto"/>
               <w:tabs>
                 <w:tab w:val="clear" w:pos="709"/>
@@ -5113,7 +5026,6 @@
                 <w:ilvl w:val="1"/>
                 <w:numId w:val="1"/>
               </w:numPr>
-              <w:pBdr/>
               <w:shd w:val="clear" w:fill="auto"/>
               <w:tabs>
                 <w:tab w:val="clear" w:pos="709"/>
@@ -5194,7 +5106,6 @@
               <w:keepNext w:val="false"/>
               <w:keepLines w:val="false"/>
               <w:widowControl w:val="false"/>
-              <w:pBdr/>
               <w:shd w:val="clear" w:fill="auto"/>
               <w:tabs>
                 <w:tab w:val="clear" w:pos="709"/>
@@ -5279,7 +5190,6 @@
                 <w:ilvl w:val="1"/>
                 <w:numId w:val="1"/>
               </w:numPr>
-              <w:pBdr/>
               <w:shd w:val="clear" w:fill="auto"/>
               <w:tabs>
                 <w:tab w:val="clear" w:pos="709"/>
@@ -5357,7 +5267,6 @@
               <w:keepNext w:val="false"/>
               <w:keepLines w:val="false"/>
               <w:widowControl w:val="false"/>
-              <w:pBdr/>
               <w:shd w:val="clear" w:fill="auto"/>
               <w:tabs>
                 <w:tab w:val="clear" w:pos="709"/>
@@ -5413,7 +5322,6 @@
               <w:keepNext w:val="false"/>
               <w:keepLines w:val="false"/>
               <w:widowControl w:val="false"/>
-              <w:pBdr/>
               <w:shd w:val="clear" w:fill="auto"/>
               <w:spacing w:lineRule="auto" w:line="240" w:before="0" w:after="0"/>
               <w:ind w:left="0" w:right="0" w:hanging="0"/>
@@ -5465,7 +5373,6 @@
               <w:keepNext w:val="false"/>
               <w:keepLines w:val="false"/>
               <w:widowControl w:val="false"/>
-              <w:pBdr/>
               <w:shd w:val="clear" w:fill="auto"/>
               <w:spacing w:lineRule="auto" w:line="240" w:before="0" w:after="0"/>
               <w:ind w:left="0" w:right="0" w:hanging="0"/>
@@ -5522,7 +5429,6 @@
               <w:keepNext w:val="false"/>
               <w:keepLines w:val="false"/>
               <w:widowControl w:val="false"/>
-              <w:pBdr/>
               <w:shd w:val="clear" w:fill="auto"/>
               <w:spacing w:lineRule="auto" w:line="240" w:before="0" w:after="0"/>
               <w:ind w:left="0" w:right="125" w:hanging="0"/>
@@ -5595,7 +5501,6 @@
               <w:keepNext w:val="false"/>
               <w:keepLines w:val="false"/>
               <w:widowControl w:val="false"/>
-              <w:pBdr/>
               <w:shd w:val="clear" w:fill="auto"/>
               <w:spacing w:lineRule="auto" w:line="240" w:before="0" w:after="0"/>
               <w:ind w:left="0" w:right="125" w:hanging="0"/>
@@ -5646,7 +5551,6 @@
               <w:keepNext w:val="false"/>
               <w:keepLines w:val="false"/>
               <w:widowControl w:val="false"/>
-              <w:pBdr/>
               <w:shd w:val="clear" w:fill="auto"/>
               <w:spacing w:lineRule="auto" w:line="240" w:before="0" w:after="0"/>
               <w:ind w:left="0" w:right="125" w:hanging="0"/>
@@ -5700,7 +5604,6 @@
               <w:keepNext w:val="false"/>
               <w:keepLines w:val="false"/>
               <w:widowControl w:val="false"/>
-              <w:pBdr/>
               <w:shd w:val="clear" w:fill="auto"/>
               <w:spacing w:lineRule="auto" w:line="240" w:before="0" w:after="0"/>
               <w:ind w:left="0" w:right="125" w:hanging="0"/>
@@ -5752,7 +5655,6 @@
               <w:keepNext w:val="false"/>
               <w:keepLines w:val="false"/>
               <w:widowControl w:val="false"/>
-              <w:pBdr/>
               <w:shd w:val="clear" w:fill="auto"/>
               <w:spacing w:lineRule="auto" w:line="240" w:before="0" w:after="0"/>
               <w:ind w:left="0" w:right="125" w:hanging="0"/>
@@ -5804,7 +5706,6 @@
               <w:keepNext w:val="false"/>
               <w:keepLines w:val="false"/>
               <w:widowControl w:val="false"/>
-              <w:pBdr/>
               <w:shd w:val="clear" w:fill="auto"/>
               <w:spacing w:lineRule="auto" w:line="240" w:before="0" w:after="0"/>
               <w:ind w:left="0" w:right="125" w:hanging="0"/>
@@ -5856,7 +5757,6 @@
               <w:keepNext w:val="false"/>
               <w:keepLines w:val="false"/>
               <w:widowControl w:val="false"/>
-              <w:pBdr/>
               <w:shd w:val="clear" w:fill="auto"/>
               <w:spacing w:lineRule="auto" w:line="240" w:before="0" w:after="0"/>
               <w:ind w:left="0" w:right="125" w:hanging="0"/>
@@ -5910,7 +5810,6 @@
               <w:keepNext w:val="false"/>
               <w:keepLines w:val="false"/>
               <w:widowControl w:val="false"/>
-              <w:pBdr/>
               <w:shd w:val="clear" w:fill="auto"/>
               <w:spacing w:lineRule="auto" w:line="240" w:before="0" w:after="0"/>
               <w:ind w:left="0" w:right="125" w:hanging="0"/>
@@ -5962,7 +5861,6 @@
               <w:keepNext w:val="false"/>
               <w:keepLines w:val="false"/>
               <w:widowControl w:val="false"/>
-              <w:pBdr/>
               <w:shd w:val="clear" w:fill="auto"/>
               <w:spacing w:lineRule="auto" w:line="240" w:before="0" w:after="0"/>
               <w:ind w:left="0" w:right="125" w:hanging="0"/>
@@ -6014,7 +5912,6 @@
               <w:keepNext w:val="false"/>
               <w:keepLines w:val="false"/>
               <w:widowControl w:val="false"/>
-              <w:pBdr/>
               <w:shd w:val="clear" w:fill="auto"/>
               <w:spacing w:lineRule="auto" w:line="240" w:before="0" w:after="0"/>
               <w:ind w:left="0" w:right="125" w:hanging="0"/>
@@ -6065,7 +5962,6 @@
               <w:keepNext w:val="false"/>
               <w:keepLines w:val="false"/>
               <w:widowControl w:val="false"/>
-              <w:pBdr/>
               <w:shd w:val="clear" w:fill="auto"/>
               <w:spacing w:lineRule="auto" w:line="240" w:before="0" w:after="0"/>
               <w:ind w:left="0" w:right="125" w:hanging="0"/>
@@ -6130,7 +6026,6 @@
               <w:keepNext w:val="false"/>
               <w:keepLines w:val="false"/>
               <w:widowControl w:val="false"/>
-              <w:pBdr/>
               <w:shd w:val="clear" w:fill="auto"/>
               <w:spacing w:lineRule="auto" w:line="240" w:before="0" w:after="0"/>
               <w:ind w:left="0" w:right="0" w:hanging="0"/>
@@ -6182,7 +6077,6 @@
               <w:keepNext w:val="false"/>
               <w:keepLines w:val="false"/>
               <w:widowControl w:val="false"/>
-              <w:pBdr/>
               <w:shd w:val="clear" w:fill="auto"/>
               <w:spacing w:lineRule="auto" w:line="240" w:before="0" w:after="0"/>
               <w:ind w:left="0" w:right="0" w:hanging="0"/>
@@ -6233,7 +6127,6 @@
               <w:keepNext w:val="false"/>
               <w:keepLines w:val="false"/>
               <w:widowControl w:val="false"/>
-              <w:pBdr/>
               <w:shd w:val="clear" w:fill="auto"/>
               <w:spacing w:lineRule="auto" w:line="240" w:before="0" w:after="0"/>
               <w:ind w:left="0" w:right="0" w:hanging="0"/>
@@ -6285,7 +6178,6 @@
               <w:keepNext w:val="false"/>
               <w:keepLines w:val="false"/>
               <w:widowControl w:val="false"/>
-              <w:pBdr/>
               <w:shd w:val="clear" w:fill="auto"/>
               <w:spacing w:lineRule="auto" w:line="240" w:before="0" w:after="0"/>
               <w:ind w:left="0" w:right="0" w:hanging="0"/>
@@ -6336,7 +6228,6 @@
               <w:keepNext w:val="false"/>
               <w:keepLines w:val="false"/>
               <w:widowControl w:val="false"/>
-              <w:pBdr/>
               <w:shd w:val="clear" w:fill="auto"/>
               <w:spacing w:lineRule="auto" w:line="240" w:before="0" w:after="0"/>
               <w:ind w:left="0" w:right="0" w:hanging="0"/>
@@ -6388,7 +6279,6 @@
               <w:keepNext w:val="false"/>
               <w:keepLines w:val="false"/>
               <w:widowControl w:val="false"/>
-              <w:pBdr/>
               <w:shd w:val="clear" w:fill="auto"/>
               <w:spacing w:lineRule="auto" w:line="240" w:before="0" w:after="0"/>
               <w:ind w:left="0" w:right="0" w:hanging="0"/>
@@ -6446,7 +6336,6 @@
               <w:keepNext w:val="false"/>
               <w:keepLines w:val="false"/>
               <w:widowControl w:val="false"/>
-              <w:pBdr/>
               <w:shd w:val="clear" w:fill="auto"/>
               <w:spacing w:lineRule="auto" w:line="240" w:before="0" w:after="0"/>
               <w:ind w:left="0" w:right="125" w:hanging="0"/>
@@ -6498,7 +6387,6 @@
               <w:keepNext w:val="false"/>
               <w:keepLines w:val="false"/>
               <w:widowControl w:val="false"/>
-              <w:pBdr/>
               <w:shd w:val="clear" w:fill="auto"/>
               <w:spacing w:lineRule="auto" w:line="240" w:before="0" w:after="0"/>
               <w:ind w:left="0" w:right="125" w:hanging="0"/>
@@ -6549,7 +6437,6 @@
               <w:keepNext w:val="false"/>
               <w:keepLines w:val="false"/>
               <w:widowControl w:val="false"/>
-              <w:pBdr/>
               <w:shd w:val="clear" w:fill="auto"/>
               <w:spacing w:lineRule="auto" w:line="240" w:before="0" w:after="0"/>
               <w:ind w:left="0" w:right="125" w:hanging="0"/>
@@ -6601,7 +6488,6 @@
               <w:keepNext w:val="false"/>
               <w:keepLines w:val="false"/>
               <w:widowControl w:val="false"/>
-              <w:pBdr/>
               <w:shd w:val="clear" w:fill="auto"/>
               <w:spacing w:lineRule="auto" w:line="240" w:before="0" w:after="0"/>
               <w:ind w:left="0" w:right="125" w:hanging="0"/>
@@ -6653,7 +6539,6 @@
               <w:keepNext w:val="false"/>
               <w:keepLines w:val="false"/>
               <w:widowControl w:val="false"/>
-              <w:pBdr/>
               <w:shd w:val="clear" w:fill="auto"/>
               <w:spacing w:lineRule="auto" w:line="240" w:before="0" w:after="0"/>
               <w:ind w:left="0" w:right="125" w:hanging="0"/>
@@ -6706,7 +6591,6 @@
               <w:keepNext w:val="false"/>
               <w:keepLines w:val="false"/>
               <w:widowControl w:val="false"/>
-              <w:pBdr/>
               <w:shd w:val="clear" w:fill="auto"/>
               <w:spacing w:lineRule="auto" w:line="240" w:before="0" w:after="0"/>
               <w:ind w:left="0" w:right="125" w:hanging="0"/>
@@ -6757,7 +6641,6 @@
               <w:keepNext w:val="false"/>
               <w:keepLines w:val="false"/>
               <w:widowControl w:val="false"/>
-              <w:pBdr/>
               <w:shd w:val="clear" w:fill="auto"/>
               <w:spacing w:lineRule="auto" w:line="240" w:before="0" w:after="0"/>
               <w:ind w:left="0" w:right="125" w:hanging="0"/>
@@ -6820,7 +6703,6 @@
               <w:keepNext w:val="false"/>
               <w:keepLines w:val="false"/>
               <w:widowControl w:val="false"/>
-              <w:pBdr/>
               <w:shd w:val="clear" w:fill="auto"/>
               <w:spacing w:lineRule="auto" w:line="240" w:before="0" w:after="0"/>
               <w:ind w:left="0" w:right="0" w:hanging="0"/>
@@ -6872,7 +6754,6 @@
               <w:keepNext w:val="false"/>
               <w:keepLines w:val="false"/>
               <w:widowControl w:val="false"/>
-              <w:pBdr/>
               <w:shd w:val="clear" w:fill="auto"/>
               <w:spacing w:lineRule="auto" w:line="240" w:before="0" w:after="0"/>
               <w:ind w:left="0" w:right="0" w:hanging="0"/>
@@ -6923,7 +6804,6 @@
               <w:keepNext w:val="false"/>
               <w:keepLines w:val="false"/>
               <w:widowControl w:val="false"/>
-              <w:pBdr/>
               <w:shd w:val="clear" w:fill="auto"/>
               <w:spacing w:lineRule="auto" w:line="240" w:before="0" w:after="0"/>
               <w:ind w:left="0" w:right="0" w:hanging="0"/>
@@ -6975,7 +6855,6 @@
               <w:keepNext w:val="false"/>
               <w:keepLines w:val="false"/>
               <w:widowControl w:val="false"/>
-              <w:pBdr/>
               <w:shd w:val="clear" w:fill="auto"/>
               <w:spacing w:lineRule="auto" w:line="240" w:before="0" w:after="0"/>
               <w:ind w:left="0" w:right="0" w:hanging="0"/>
@@ -7026,7 +6905,6 @@
               <w:keepNext w:val="false"/>
               <w:keepLines w:val="false"/>
               <w:widowControl w:val="false"/>
-              <w:pBdr/>
               <w:shd w:val="clear" w:fill="auto"/>
               <w:spacing w:lineRule="auto" w:line="240" w:before="0" w:after="0"/>
               <w:ind w:left="0" w:right="0" w:hanging="0"/>
@@ -7078,7 +6956,6 @@
               <w:keepNext w:val="false"/>
               <w:keepLines w:val="false"/>
               <w:widowControl w:val="false"/>
-              <w:pBdr/>
               <w:shd w:val="clear" w:fill="auto"/>
               <w:spacing w:lineRule="auto" w:line="240" w:before="0" w:after="0"/>
               <w:ind w:left="0" w:right="0" w:hanging="0"/>
@@ -7129,7 +7006,6 @@
               <w:keepNext w:val="false"/>
               <w:keepLines w:val="false"/>
               <w:widowControl w:val="false"/>
-              <w:pBdr/>
               <w:shd w:val="clear" w:fill="auto"/>
               <w:spacing w:lineRule="auto" w:line="240" w:before="0" w:after="0"/>
               <w:ind w:left="0" w:right="0" w:hanging="0"/>
@@ -7180,7 +7056,6 @@
               <w:keepNext w:val="false"/>
               <w:keepLines w:val="false"/>
               <w:widowControl w:val="false"/>
-              <w:pBdr/>
               <w:shd w:val="clear" w:fill="auto"/>
               <w:spacing w:lineRule="auto" w:line="240" w:before="0" w:after="0"/>
               <w:ind w:left="0" w:right="0" w:hanging="0"/>
@@ -7232,7 +7107,6 @@
               <w:keepNext w:val="false"/>
               <w:keepLines w:val="false"/>
               <w:widowControl w:val="false"/>
-              <w:pBdr/>
               <w:shd w:val="clear" w:fill="auto"/>
               <w:spacing w:lineRule="auto" w:line="240" w:before="0" w:after="0"/>
               <w:ind w:left="0" w:right="0" w:hanging="0"/>
@@ -7289,7 +7163,6 @@
               <w:keepNext w:val="false"/>
               <w:keepLines w:val="false"/>
               <w:widowControl w:val="false"/>
-              <w:pBdr/>
               <w:shd w:val="clear" w:fill="auto"/>
               <w:spacing w:lineRule="auto" w:line="240" w:before="0" w:after="0"/>
               <w:ind w:left="0" w:right="125" w:hanging="0"/>
@@ -7341,7 +7214,6 @@
               <w:keepNext w:val="false"/>
               <w:keepLines w:val="false"/>
               <w:widowControl w:val="false"/>
-              <w:pBdr/>
               <w:shd w:val="clear" w:fill="auto"/>
               <w:spacing w:lineRule="auto" w:line="240" w:before="0" w:after="0"/>
               <w:ind w:left="0" w:right="125" w:hanging="0"/>
@@ -7392,7 +7264,6 @@
               <w:keepNext w:val="false"/>
               <w:keepLines w:val="false"/>
               <w:widowControl w:val="false"/>
-              <w:pBdr/>
               <w:shd w:val="clear" w:fill="auto"/>
               <w:spacing w:lineRule="auto" w:line="240" w:before="0" w:after="0"/>
               <w:ind w:left="0" w:right="125" w:hanging="0"/>
@@ -7444,7 +7315,6 @@
               <w:keepNext w:val="false"/>
               <w:keepLines w:val="false"/>
               <w:widowControl w:val="false"/>
-              <w:pBdr/>
               <w:shd w:val="clear" w:fill="auto"/>
               <w:spacing w:lineRule="auto" w:line="240" w:before="0" w:after="0"/>
               <w:ind w:left="0" w:right="125" w:hanging="0"/>
@@ -7495,7 +7365,6 @@
               <w:keepNext w:val="false"/>
               <w:keepLines w:val="false"/>
               <w:widowControl w:val="false"/>
-              <w:pBdr/>
               <w:shd w:val="clear" w:fill="auto"/>
               <w:spacing w:lineRule="auto" w:line="240" w:before="0" w:after="0"/>
               <w:ind w:left="0" w:right="125" w:hanging="0"/>
@@ -7546,7 +7415,6 @@
               <w:keepNext w:val="false"/>
               <w:keepLines w:val="false"/>
               <w:widowControl w:val="false"/>
-              <w:pBdr/>
               <w:shd w:val="clear" w:fill="auto"/>
               <w:spacing w:lineRule="auto" w:line="240" w:before="0" w:after="0"/>
               <w:ind w:left="0" w:right="125" w:hanging="0"/>
@@ -7597,7 +7465,6 @@
               <w:keepNext w:val="false"/>
               <w:keepLines w:val="false"/>
               <w:widowControl w:val="false"/>
-              <w:pBdr/>
               <w:shd w:val="clear" w:fill="auto"/>
               <w:spacing w:lineRule="auto" w:line="240" w:before="0" w:after="0"/>
               <w:ind w:left="0" w:right="125" w:hanging="0"/>
@@ -7648,7 +7515,6 @@
               <w:keepNext w:val="false"/>
               <w:keepLines w:val="false"/>
               <w:widowControl w:val="false"/>
-              <w:pBdr/>
               <w:shd w:val="clear" w:fill="auto"/>
               <w:spacing w:lineRule="auto" w:line="240" w:before="0" w:after="0"/>
               <w:ind w:left="0" w:right="125" w:hanging="0"/>
@@ -7699,7 +7565,6 @@
               <w:keepNext w:val="false"/>
               <w:keepLines w:val="false"/>
               <w:widowControl w:val="false"/>
-              <w:pBdr/>
               <w:shd w:val="clear" w:fill="auto"/>
               <w:spacing w:lineRule="auto" w:line="240" w:before="0" w:after="0"/>
               <w:ind w:left="0" w:right="125" w:hanging="0"/>
@@ -7751,7 +7616,6 @@
               <w:keepNext w:val="false"/>
               <w:keepLines w:val="false"/>
               <w:widowControl w:val="false"/>
-              <w:pBdr/>
               <w:shd w:val="clear" w:fill="auto"/>
               <w:spacing w:lineRule="auto" w:line="240" w:before="0" w:after="0"/>
               <w:ind w:left="0" w:right="125" w:hanging="0"/>
@@ -7802,7 +7666,6 @@
               <w:keepNext w:val="false"/>
               <w:keepLines w:val="false"/>
               <w:widowControl w:val="false"/>
-              <w:pBdr/>
               <w:shd w:val="clear" w:fill="auto"/>
               <w:spacing w:lineRule="auto" w:line="240" w:before="0" w:after="0"/>
               <w:ind w:left="0" w:right="125" w:hanging="0"/>
@@ -7853,7 +7716,6 @@
               <w:keepNext w:val="false"/>
               <w:keepLines w:val="false"/>
               <w:widowControl w:val="false"/>
-              <w:pBdr/>
               <w:shd w:val="clear" w:fill="auto"/>
               <w:spacing w:lineRule="auto" w:line="240" w:before="0" w:after="0"/>
               <w:ind w:left="0" w:right="125" w:hanging="0"/>
@@ -7904,7 +7766,6 @@
               <w:keepNext w:val="false"/>
               <w:keepLines w:val="false"/>
               <w:widowControl w:val="false"/>
-              <w:pBdr/>
               <w:shd w:val="clear" w:fill="auto"/>
               <w:spacing w:lineRule="auto" w:line="240" w:before="0" w:after="0"/>
               <w:ind w:left="0" w:right="125" w:hanging="0"/>
@@ -7967,7 +7828,6 @@
               <w:keepNext w:val="false"/>
               <w:keepLines w:val="false"/>
               <w:widowControl w:val="false"/>
-              <w:pBdr/>
               <w:shd w:val="clear" w:fill="auto"/>
               <w:spacing w:lineRule="auto" w:line="240" w:before="0" w:after="0"/>
               <w:ind w:left="0" w:right="0" w:hanging="0"/>
@@ -8019,7 +7879,6 @@
               <w:keepNext w:val="false"/>
               <w:keepLines w:val="false"/>
               <w:widowControl w:val="false"/>
-              <w:pBdr/>
               <w:shd w:val="clear" w:fill="auto"/>
               <w:spacing w:lineRule="auto" w:line="240" w:before="0" w:after="0"/>
               <w:ind w:left="0" w:right="0" w:hanging="0"/>
@@ -8070,7 +7929,6 @@
               <w:keepNext w:val="false"/>
               <w:keepLines w:val="false"/>
               <w:widowControl w:val="false"/>
-              <w:pBdr/>
               <w:shd w:val="clear" w:fill="auto"/>
               <w:spacing w:lineRule="auto" w:line="240" w:before="0" w:after="0"/>
               <w:ind w:left="0" w:right="0" w:hanging="0"/>
@@ -8150,7 +8008,6 @@
               <w:keepNext w:val="false"/>
               <w:keepLines w:val="false"/>
               <w:widowControl w:val="false"/>
-              <w:pBdr/>
               <w:shd w:val="clear" w:fill="auto"/>
               <w:spacing w:lineRule="auto" w:line="240" w:before="0" w:after="0"/>
               <w:ind w:left="0" w:right="0" w:hanging="0"/>
@@ -8202,7 +8059,6 @@
               <w:keepNext w:val="false"/>
               <w:keepLines w:val="false"/>
               <w:widowControl w:val="false"/>
-              <w:pBdr/>
               <w:shd w:val="clear" w:fill="auto"/>
               <w:spacing w:lineRule="auto" w:line="240" w:before="0" w:after="0"/>
               <w:ind w:left="0" w:right="0" w:hanging="0"/>
@@ -8253,7 +8109,6 @@
               <w:keepNext w:val="false"/>
               <w:keepLines w:val="false"/>
               <w:widowControl w:val="false"/>
-              <w:pBdr/>
               <w:shd w:val="clear" w:fill="auto"/>
               <w:spacing w:lineRule="auto" w:line="240" w:before="0" w:after="0"/>
               <w:ind w:left="0" w:right="0" w:hanging="0"/>
@@ -8305,7 +8160,6 @@
               <w:keepNext w:val="false"/>
               <w:keepLines w:val="false"/>
               <w:widowControl w:val="false"/>
-              <w:pBdr/>
               <w:shd w:val="clear" w:fill="auto"/>
               <w:spacing w:lineRule="auto" w:line="240" w:before="0" w:after="0"/>
               <w:ind w:left="0" w:right="0" w:hanging="0"/>
@@ -8356,7 +8210,6 @@
               <w:keepNext w:val="false"/>
               <w:keepLines w:val="false"/>
               <w:widowControl w:val="false"/>
-              <w:pBdr/>
               <w:shd w:val="clear" w:fill="auto"/>
               <w:spacing w:lineRule="auto" w:line="240" w:before="0" w:after="0"/>
               <w:ind w:left="0" w:right="0" w:hanging="0"/>
@@ -8433,7 +8286,6 @@
               <w:keepNext w:val="false"/>
               <w:keepLines w:val="false"/>
               <w:widowControl w:val="false"/>
-              <w:pBdr/>
               <w:shd w:val="clear" w:fill="auto"/>
               <w:spacing w:lineRule="auto" w:line="240" w:before="0" w:after="0"/>
               <w:ind w:left="0" w:right="125" w:hanging="0"/>
@@ -8485,7 +8337,6 @@
               <w:keepNext w:val="false"/>
               <w:keepLines w:val="false"/>
               <w:widowControl w:val="false"/>
-              <w:pBdr/>
               <w:shd w:val="clear" w:fill="auto"/>
               <w:spacing w:lineRule="auto" w:line="240" w:before="0" w:after="0"/>
               <w:ind w:left="0" w:right="125" w:hanging="0"/>
@@ -8538,7 +8389,6 @@
               <w:keepNext w:val="false"/>
               <w:keepLines w:val="false"/>
               <w:widowControl w:val="false"/>
-              <w:pBdr/>
               <w:shd w:val="clear" w:fill="auto"/>
               <w:spacing w:lineRule="auto" w:line="240" w:before="0" w:after="0"/>
               <w:ind w:left="0" w:right="125" w:hanging="0"/>
@@ -8589,7 +8439,6 @@
               <w:keepNext w:val="false"/>
               <w:keepLines w:val="false"/>
               <w:widowControl w:val="false"/>
-              <w:pBdr/>
               <w:shd w:val="clear" w:fill="auto"/>
               <w:spacing w:lineRule="auto" w:line="240" w:before="0" w:after="0"/>
               <w:ind w:left="0" w:right="125" w:hanging="0"/>
@@ -8641,7 +8490,6 @@
               <w:keepNext w:val="false"/>
               <w:keepLines w:val="false"/>
               <w:widowControl w:val="false"/>
-              <w:pBdr/>
               <w:shd w:val="clear" w:fill="auto"/>
               <w:spacing w:lineRule="auto" w:line="240" w:before="0" w:after="0"/>
               <w:ind w:left="0" w:right="125" w:hanging="0"/>
@@ -8692,7 +8540,6 @@
               <w:keepNext w:val="false"/>
               <w:keepLines w:val="false"/>
               <w:widowControl w:val="false"/>
-              <w:pBdr/>
               <w:shd w:val="clear" w:fill="auto"/>
               <w:spacing w:lineRule="auto" w:line="240" w:before="0" w:after="0"/>
               <w:ind w:left="0" w:right="125" w:hanging="0"/>
@@ -8744,7 +8591,6 @@
               <w:keepNext w:val="false"/>
               <w:keepLines w:val="false"/>
               <w:widowControl w:val="false"/>
-              <w:pBdr/>
               <w:shd w:val="clear" w:fill="auto"/>
               <w:spacing w:lineRule="auto" w:line="240" w:before="0" w:after="0"/>
               <w:ind w:left="0" w:right="125" w:hanging="0"/>
@@ -8795,7 +8641,6 @@
               <w:keepNext w:val="false"/>
               <w:keepLines w:val="false"/>
               <w:widowControl w:val="false"/>
-              <w:pBdr/>
               <w:shd w:val="clear" w:fill="auto"/>
               <w:spacing w:lineRule="auto" w:line="240" w:before="0" w:after="0"/>
               <w:ind w:left="0" w:right="125" w:hanging="0"/>
@@ -8846,7 +8691,6 @@
               <w:keepNext w:val="false"/>
               <w:keepLines w:val="false"/>
               <w:widowControl w:val="false"/>
-              <w:pBdr/>
               <w:shd w:val="clear" w:fill="auto"/>
               <w:spacing w:lineRule="auto" w:line="240" w:before="0" w:after="0"/>
               <w:ind w:left="0" w:right="125" w:hanging="0"/>
@@ -8928,7 +8772,6 @@
               <w:keepNext w:val="false"/>
               <w:keepLines w:val="false"/>
               <w:widowControl w:val="false"/>
-              <w:pBdr/>
               <w:shd w:val="clear" w:fill="auto"/>
               <w:spacing w:lineRule="auto" w:line="240" w:before="0" w:after="0"/>
               <w:ind w:left="0" w:right="0" w:hanging="0"/>
@@ -8980,7 +8823,6 @@
               <w:keepNext w:val="false"/>
               <w:keepLines w:val="false"/>
               <w:widowControl w:val="false"/>
-              <w:pBdr/>
               <w:shd w:val="clear" w:fill="auto"/>
               <w:spacing w:lineRule="auto" w:line="240" w:before="0" w:after="0"/>
               <w:ind w:left="0" w:right="0" w:hanging="0"/>
@@ -9031,7 +8873,6 @@
               <w:keepNext w:val="false"/>
               <w:keepLines w:val="false"/>
               <w:widowControl w:val="false"/>
-              <w:pBdr/>
               <w:shd w:val="clear" w:fill="auto"/>
               <w:spacing w:lineRule="auto" w:line="240" w:before="0" w:after="0"/>
               <w:ind w:left="0" w:right="0" w:hanging="0"/>
@@ -9083,7 +8924,6 @@
               <w:keepNext w:val="false"/>
               <w:keepLines w:val="false"/>
               <w:widowControl w:val="false"/>
-              <w:pBdr/>
               <w:shd w:val="clear" w:fill="auto"/>
               <w:spacing w:lineRule="auto" w:line="240" w:before="0" w:after="0"/>
               <w:ind w:left="0" w:right="0" w:hanging="0"/>
@@ -9134,7 +8974,6 @@
               <w:keepNext w:val="false"/>
               <w:keepLines w:val="false"/>
               <w:widowControl w:val="false"/>
-              <w:pBdr/>
               <w:shd w:val="clear" w:fill="auto"/>
               <w:tabs>
                 <w:tab w:val="left" w:pos="709" w:leader="none"/>
@@ -9190,7 +9029,6 @@
               <w:keepNext w:val="false"/>
               <w:keepLines w:val="false"/>
               <w:widowControl w:val="false"/>
-              <w:pBdr/>
               <w:shd w:val="clear" w:fill="auto"/>
               <w:tabs>
                 <w:tab w:val="left" w:pos="709" w:leader="none"/>
@@ -9245,7 +9083,6 @@
               <w:keepNext w:val="false"/>
               <w:keepLines w:val="false"/>
               <w:widowControl w:val="false"/>
-              <w:pBdr/>
               <w:shd w:val="clear" w:fill="auto"/>
               <w:tabs>
                 <w:tab w:val="left" w:pos="709" w:leader="none"/>
@@ -9301,7 +9138,6 @@
               <w:keepNext w:val="false"/>
               <w:keepLines w:val="false"/>
               <w:widowControl w:val="false"/>
-              <w:pBdr/>
               <w:shd w:val="clear" w:fill="auto"/>
               <w:tabs>
                 <w:tab w:val="left" w:pos="709" w:leader="none"/>
@@ -9467,7 +9303,6 @@
               <w:keepNext w:val="false"/>
               <w:keepLines w:val="false"/>
               <w:widowControl w:val="false"/>
-              <w:pBdr/>
               <w:shd w:val="clear" w:fill="auto"/>
               <w:spacing w:lineRule="auto" w:line="240" w:before="0" w:after="0"/>
               <w:ind w:left="0" w:right="125" w:hanging="0"/>
@@ -9519,7 +9354,6 @@
               <w:keepNext w:val="false"/>
               <w:keepLines w:val="false"/>
               <w:widowControl w:val="false"/>
-              <w:pBdr/>
               <w:shd w:val="clear" w:fill="auto"/>
               <w:spacing w:lineRule="auto" w:line="240" w:before="0" w:after="0"/>
               <w:ind w:left="0" w:right="125" w:hanging="0"/>
@@ -9572,7 +9406,6 @@
               <w:keepNext w:val="false"/>
               <w:keepLines w:val="false"/>
               <w:widowControl w:val="false"/>
-              <w:pBdr/>
               <w:shd w:val="clear" w:fill="auto"/>
               <w:spacing w:lineRule="auto" w:line="240" w:before="0" w:after="0"/>
               <w:ind w:left="0" w:right="125" w:hanging="0"/>
@@ -9625,7 +9458,6 @@
               <w:keepNext w:val="false"/>
               <w:keepLines w:val="false"/>
               <w:widowControl w:val="false"/>
-              <w:pBdr/>
               <w:shd w:val="clear" w:fill="auto"/>
               <w:spacing w:lineRule="auto" w:line="240" w:before="0" w:after="0"/>
               <w:ind w:left="0" w:right="125" w:hanging="0"/>
@@ -9676,7 +9508,6 @@
               <w:keepNext w:val="false"/>
               <w:keepLines w:val="false"/>
               <w:widowControl w:val="false"/>
-              <w:pBdr/>
               <w:shd w:val="clear" w:fill="auto"/>
               <w:spacing w:lineRule="auto" w:line="240" w:before="0" w:after="0"/>
               <w:ind w:left="0" w:right="125" w:hanging="0"/>
@@ -9728,7 +9559,6 @@
               <w:keepNext w:val="false"/>
               <w:keepLines w:val="false"/>
               <w:widowControl w:val="false"/>
-              <w:pBdr/>
               <w:shd w:val="clear" w:fill="auto"/>
               <w:spacing w:lineRule="auto" w:line="240" w:before="0" w:after="0"/>
               <w:ind w:left="0" w:right="125" w:hanging="0"/>
@@ -9779,7 +9609,6 @@
               <w:keepNext w:val="false"/>
               <w:keepLines w:val="false"/>
               <w:widowControl w:val="false"/>
-              <w:pBdr/>
               <w:shd w:val="clear" w:fill="auto"/>
               <w:spacing w:lineRule="auto" w:line="240" w:before="0" w:after="0"/>
               <w:ind w:left="0" w:right="125" w:hanging="0"/>
@@ -9830,7 +9659,6 @@
               <w:keepNext w:val="false"/>
               <w:keepLines w:val="false"/>
               <w:widowControl w:val="false"/>
-              <w:pBdr/>
               <w:shd w:val="clear" w:fill="auto"/>
               <w:spacing w:lineRule="auto" w:line="240" w:before="0" w:after="0"/>
               <w:ind w:left="0" w:right="125" w:hanging="0"/>
@@ -9882,7 +9710,6 @@
               <w:keepNext w:val="false"/>
               <w:keepLines w:val="false"/>
               <w:widowControl w:val="false"/>
-              <w:pBdr/>
               <w:shd w:val="clear" w:fill="auto"/>
               <w:spacing w:lineRule="auto" w:line="240" w:before="0" w:after="0"/>
               <w:ind w:left="0" w:right="125" w:hanging="0"/>
@@ -9933,7 +9760,6 @@
               <w:keepNext w:val="false"/>
               <w:keepLines w:val="false"/>
               <w:widowControl w:val="false"/>
-              <w:pBdr/>
               <w:shd w:val="clear" w:fill="auto"/>
               <w:spacing w:lineRule="auto" w:line="240" w:before="0" w:after="0"/>
               <w:ind w:left="0" w:right="125" w:hanging="0"/>
@@ -9985,7 +9811,6 @@
               <w:keepNext w:val="false"/>
               <w:keepLines w:val="false"/>
               <w:widowControl w:val="false"/>
-              <w:pBdr/>
               <w:shd w:val="clear" w:fill="auto"/>
               <w:spacing w:lineRule="auto" w:line="240" w:before="0" w:after="0"/>
               <w:ind w:left="0" w:right="125" w:hanging="0"/>
@@ -10036,7 +9861,6 @@
               <w:keepNext w:val="false"/>
               <w:keepLines w:val="false"/>
               <w:widowControl w:val="false"/>
-              <w:pBdr/>
               <w:shd w:val="clear" w:fill="auto"/>
               <w:spacing w:lineRule="auto" w:line="240" w:before="0" w:after="0"/>
               <w:ind w:left="0" w:right="125" w:hanging="0"/>
@@ -10088,7 +9912,6 @@
               <w:keepNext w:val="false"/>
               <w:keepLines w:val="false"/>
               <w:widowControl w:val="false"/>
-              <w:pBdr/>
               <w:shd w:val="clear" w:fill="auto"/>
               <w:spacing w:lineRule="auto" w:line="240" w:before="0" w:after="0"/>
               <w:ind w:left="0" w:right="125" w:hanging="0"/>
@@ -10139,7 +9962,6 @@
               <w:keepNext w:val="false"/>
               <w:keepLines w:val="false"/>
               <w:widowControl w:val="false"/>
-              <w:pBdr/>
               <w:shd w:val="clear" w:fill="auto"/>
               <w:spacing w:lineRule="auto" w:line="240" w:before="0" w:after="0"/>
               <w:ind w:left="0" w:right="125" w:hanging="0"/>
@@ -10190,7 +10012,6 @@
               <w:keepNext w:val="false"/>
               <w:keepLines w:val="false"/>
               <w:widowControl w:val="false"/>
-              <w:pBdr/>
               <w:shd w:val="clear" w:fill="auto"/>
               <w:spacing w:lineRule="auto" w:line="240" w:before="0" w:after="0"/>
               <w:ind w:left="0" w:right="125" w:hanging="0"/>
@@ -10242,7 +10063,6 @@
               <w:keepNext w:val="false"/>
               <w:keepLines w:val="false"/>
               <w:widowControl w:val="false"/>
-              <w:pBdr/>
               <w:shd w:val="clear" w:fill="auto"/>
               <w:spacing w:lineRule="auto" w:line="240" w:before="0" w:after="0"/>
               <w:ind w:left="0" w:right="125" w:hanging="0"/>
@@ -10293,7 +10113,6 @@
               <w:keepNext w:val="false"/>
               <w:keepLines w:val="false"/>
               <w:widowControl w:val="false"/>
-              <w:pBdr/>
               <w:shd w:val="clear" w:fill="auto"/>
               <w:spacing w:lineRule="auto" w:line="240" w:before="0" w:after="0"/>
               <w:ind w:left="0" w:right="125" w:hanging="0"/>
@@ -10344,7 +10163,6 @@
               <w:keepNext w:val="false"/>
               <w:keepLines w:val="false"/>
               <w:widowControl w:val="false"/>
-              <w:pBdr/>
               <w:shd w:val="clear" w:fill="auto"/>
               <w:spacing w:lineRule="auto" w:line="240" w:before="0" w:after="0"/>
               <w:ind w:left="0" w:right="125" w:hanging="0"/>
@@ -10395,7 +10213,6 @@
               <w:keepNext w:val="false"/>
               <w:keepLines w:val="false"/>
               <w:widowControl w:val="false"/>
-              <w:pBdr/>
               <w:shd w:val="clear" w:fill="auto"/>
               <w:spacing w:lineRule="auto" w:line="240" w:before="0" w:after="0"/>
               <w:ind w:left="0" w:right="125" w:hanging="0"/>
@@ -10475,7 +10292,6 @@
               <w:keepNext w:val="false"/>
               <w:keepLines w:val="false"/>
               <w:widowControl w:val="false"/>
-              <w:pBdr/>
               <w:shd w:val="clear" w:fill="auto"/>
               <w:spacing w:lineRule="auto" w:line="240" w:before="0" w:after="0"/>
               <w:ind w:left="0" w:right="125" w:hanging="0"/>
@@ -10526,7 +10342,6 @@
               <w:keepNext w:val="false"/>
               <w:keepLines w:val="false"/>
               <w:widowControl w:val="false"/>
-              <w:pBdr/>
               <w:shd w:val="clear" w:fill="auto"/>
               <w:spacing w:lineRule="auto" w:line="240" w:before="0" w:after="0"/>
               <w:ind w:left="0" w:right="125" w:hanging="0"/>
@@ -10659,7 +10474,6 @@
               <w:keepNext w:val="false"/>
               <w:keepLines w:val="false"/>
               <w:widowControl w:val="false"/>
-              <w:pBdr/>
               <w:shd w:val="clear" w:fill="auto"/>
               <w:spacing w:lineRule="auto" w:line="240" w:before="0" w:after="0"/>
               <w:ind w:left="0" w:right="125" w:hanging="0"/>
@@ -10742,23 +10556,24 @@
               <w:keepNext w:val="false"/>
               <w:keepLines w:val="false"/>
               <w:widowControl w:val="false"/>
-              <w:pBdr/>
               <w:shd w:val="clear" w:fill="auto"/>
               <w:spacing w:lineRule="auto" w:line="240" w:before="0" w:after="0"/>
               <w:ind w:left="0" w:right="0" w:hanging="0"/>
               <w:jc w:val="left"/>
               <w:rPr>
-                <w:rFonts w:ascii="Times New Roman" w:hAnsi="Times New Roman" w:eastAsia="Times New Roman" w:cs="Times New Roman"/>
-                <w:b/>
-                <w:b/>
-                <w:sz w:val="24"/>
-                <w:szCs w:val="24"/>
-              </w:rPr>
-            </w:pPr>
-            <w:r>
-              <w:rPr>
-                <w:rFonts w:eastAsia="Times New Roman" w:cs="Times New Roman"/>
-                <w:b/>
+                <w:rFonts w:eastAsia="Times New Roman" w:cs="Times New Roman"/>
+                <w:b w:val="false"/>
+                <w:b w:val="false"/>
+                <w:bCs w:val="false"/>
+                <w:sz w:val="24"/>
+                <w:szCs w:val="24"/>
+              </w:rPr>
+            </w:pPr>
+            <w:r>
+              <w:rPr>
+                <w:rFonts w:eastAsia="Times New Roman" w:cs="Times New Roman"/>
+                <w:b w:val="false"/>
+                <w:bCs w:val="false"/>
                 <w:sz w:val="24"/>
                 <w:szCs w:val="24"/>
               </w:rPr>
@@ -10771,23 +10586,24 @@
               <w:keepNext w:val="false"/>
               <w:keepLines w:val="false"/>
               <w:widowControl w:val="false"/>
-              <w:pBdr/>
               <w:shd w:val="clear" w:fill="auto"/>
               <w:spacing w:lineRule="auto" w:line="240" w:before="0" w:after="0"/>
               <w:ind w:left="0" w:right="0" w:hanging="0"/>
               <w:jc w:val="left"/>
               <w:rPr>
-                <w:rFonts w:ascii="Times New Roman" w:hAnsi="Times New Roman" w:eastAsia="Times New Roman" w:cs="Times New Roman"/>
-                <w:b/>
-                <w:b/>
-                <w:sz w:val="24"/>
-                <w:szCs w:val="24"/>
-              </w:rPr>
-            </w:pPr>
-            <w:r>
-              <w:rPr>
-                <w:rFonts w:eastAsia="Times New Roman" w:cs="Times New Roman"/>
-                <w:b/>
+                <w:rFonts w:eastAsia="Times New Roman" w:cs="Times New Roman"/>
+                <w:b w:val="false"/>
+                <w:b w:val="false"/>
+                <w:bCs w:val="false"/>
+                <w:sz w:val="24"/>
+                <w:szCs w:val="24"/>
+              </w:rPr>
+            </w:pPr>
+            <w:r>
+              <w:rPr>
+                <w:rFonts w:eastAsia="Times New Roman" w:cs="Times New Roman"/>
+                <w:b w:val="false"/>
+                <w:bCs w:val="false"/>
                 <w:sz w:val="24"/>
                 <w:szCs w:val="24"/>
               </w:rPr>
@@ -10800,17 +10616,19 @@
               <w:widowControl w:val="false"/>
               <w:spacing w:lineRule="auto" w:line="240" w:before="0" w:after="0"/>
               <w:rPr>
-                <w:rFonts w:ascii="Times New Roman" w:hAnsi="Times New Roman" w:eastAsia="Times New Roman" w:cs="Times New Roman"/>
-                <w:b/>
-                <w:b/>
-                <w:sz w:val="24"/>
-                <w:szCs w:val="24"/>
-              </w:rPr>
-            </w:pPr>
-            <w:r>
-              <w:rPr>
-                <w:rFonts w:eastAsia="Times New Roman" w:cs="Times New Roman"/>
-                <w:b/>
+                <w:rFonts w:eastAsia="Times New Roman" w:cs="Times New Roman"/>
+                <w:b w:val="false"/>
+                <w:b w:val="false"/>
+                <w:bCs w:val="false"/>
+                <w:sz w:val="24"/>
+                <w:szCs w:val="24"/>
+              </w:rPr>
+            </w:pPr>
+            <w:r>
+              <w:rPr>
+                <w:rFonts w:eastAsia="Times New Roman" w:cs="Times New Roman"/>
+                <w:b w:val="false"/>
+                <w:bCs w:val="false"/>
                 <w:sz w:val="24"/>
                 <w:szCs w:val="24"/>
               </w:rPr>
@@ -10823,18 +10641,19 @@
               <w:widowControl w:val="false"/>
               <w:spacing w:lineRule="auto" w:line="240" w:before="0" w:after="0"/>
               <w:rPr>
-                <w:rFonts w:ascii="Times New Roman" w:hAnsi="Times New Roman" w:eastAsia="Times New Roman" w:cs="Times New Roman"/>
-                <w:b/>
-                <w:b/>
-                <w:sz w:val="24"/>
-                <w:szCs w:val="24"/>
-                <w:highlight w:val="yellow"/>
-              </w:rPr>
-            </w:pPr>
-            <w:r>
-              <w:rPr>
-                <w:rFonts w:eastAsia="Times New Roman" w:cs="Times New Roman"/>
-                <w:b/>
+                <w:rFonts w:eastAsia="Times New Roman" w:cs="Times New Roman"/>
+                <w:b w:val="false"/>
+                <w:b w:val="false"/>
+                <w:bCs w:val="false"/>
+                <w:sz w:val="24"/>
+                <w:szCs w:val="24"/>
+              </w:rPr>
+            </w:pPr>
+            <w:r>
+              <w:rPr>
+                <w:rFonts w:eastAsia="Times New Roman" w:cs="Times New Roman"/>
+                <w:b w:val="false"/>
+                <w:bCs w:val="false"/>
                 <w:sz w:val="24"/>
                 <w:szCs w:val="24"/>
               </w:rPr>
@@ -10847,7 +10666,6 @@
               <w:keepNext w:val="false"/>
               <w:keepLines w:val="false"/>
               <w:widowControl w:val="false"/>
-              <w:pBdr/>
               <w:shd w:val="clear" w:fill="auto"/>
               <w:tabs>
                 <w:tab w:val="clear" w:pos="709"/>
@@ -10860,59 +10678,63 @@
                 <w:rFonts w:ascii="Times New Roman" w:hAnsi="Times New Roman" w:eastAsia="Times New Roman" w:cs="Times New Roman"/>
                 <w:b w:val="false"/>
                 <w:b w:val="false"/>
-                <w:i w:val="false"/>
-                <w:i w:val="false"/>
-                <w:caps w:val="false"/>
-                <w:smallCaps w:val="false"/>
-                <w:strike w:val="false"/>
-                <w:dstrike w:val="false"/>
-                <w:color w:val="000000"/>
-                <w:position w:val="0"/>
-                <w:sz w:val="24"/>
-                <w:sz w:val="24"/>
-                <w:szCs w:val="24"/>
-                <w:u w:val="none"/>
-                <w:shd w:fill="auto" w:val="clear"/>
-                <w:vertAlign w:val="baseline"/>
-              </w:rPr>
-            </w:pPr>
-            <w:r>
-              <w:rPr>
-                <w:rFonts w:eastAsia="Times New Roman" w:cs="Times New Roman"/>
-                <w:b w:val="false"/>
-                <w:i w:val="false"/>
-                <w:caps w:val="false"/>
-                <w:smallCaps w:val="false"/>
-                <w:strike w:val="false"/>
-                <w:dstrike w:val="false"/>
-                <w:color w:val="000000"/>
-                <w:position w:val="0"/>
-                <w:sz w:val="24"/>
-                <w:sz w:val="24"/>
-                <w:szCs w:val="24"/>
-                <w:u w:val="none"/>
-                <w:shd w:fill="auto" w:val="clear"/>
-                <w:vertAlign w:val="baseline"/>
-              </w:rPr>
-            </w:r>
-          </w:p>
-          <w:p>
-            <w:pPr>
-              <w:pStyle w:val="Normal"/>
-              <w:widowControl w:val="false"/>
-              <w:spacing w:lineRule="auto" w:line="240" w:before="0" w:after="0"/>
-              <w:rPr>
-                <w:rFonts w:ascii="Times New Roman" w:hAnsi="Times New Roman" w:eastAsia="Times New Roman" w:cs="Times New Roman"/>
-                <w:b/>
-                <w:b/>
-                <w:sz w:val="24"/>
-                <w:szCs w:val="24"/>
-              </w:rPr>
-            </w:pPr>
-            <w:r>
-              <w:rPr>
-                <w:rFonts w:eastAsia="Times New Roman" w:cs="Times New Roman"/>
-                <w:b/>
+                <w:bCs w:val="false"/>
+                <w:i w:val="false"/>
+                <w:i w:val="false"/>
+                <w:caps w:val="false"/>
+                <w:smallCaps w:val="false"/>
+                <w:strike w:val="false"/>
+                <w:dstrike w:val="false"/>
+                <w:color w:val="000000"/>
+                <w:position w:val="0"/>
+                <w:sz w:val="24"/>
+                <w:sz w:val="24"/>
+                <w:szCs w:val="24"/>
+                <w:u w:val="none"/>
+                <w:shd w:fill="auto" w:val="clear"/>
+                <w:vertAlign w:val="baseline"/>
+              </w:rPr>
+            </w:pPr>
+            <w:r>
+              <w:rPr>
+                <w:rFonts w:eastAsia="Times New Roman" w:cs="Times New Roman"/>
+                <w:b w:val="false"/>
+                <w:bCs w:val="false"/>
+                <w:i w:val="false"/>
+                <w:caps w:val="false"/>
+                <w:smallCaps w:val="false"/>
+                <w:strike w:val="false"/>
+                <w:dstrike w:val="false"/>
+                <w:color w:val="000000"/>
+                <w:position w:val="0"/>
+                <w:sz w:val="24"/>
+                <w:sz w:val="24"/>
+                <w:szCs w:val="24"/>
+                <w:u w:val="none"/>
+                <w:shd w:fill="auto" w:val="clear"/>
+                <w:vertAlign w:val="baseline"/>
+              </w:rPr>
+            </w:r>
+          </w:p>
+          <w:p>
+            <w:pPr>
+              <w:pStyle w:val="Normal"/>
+              <w:widowControl w:val="false"/>
+              <w:spacing w:lineRule="auto" w:line="240" w:before="0" w:after="0"/>
+              <w:rPr>
+                <w:rFonts w:eastAsia="Times New Roman" w:cs="Times New Roman"/>
+                <w:b w:val="false"/>
+                <w:b w:val="false"/>
+                <w:bCs w:val="false"/>
+                <w:sz w:val="24"/>
+                <w:szCs w:val="24"/>
+              </w:rPr>
+            </w:pPr>
+            <w:r>
+              <w:rPr>
+                <w:rFonts w:eastAsia="Times New Roman" w:cs="Times New Roman"/>
+                <w:b w:val="false"/>
+                <w:bCs w:val="false"/>
                 <w:sz w:val="24"/>
                 <w:szCs w:val="24"/>
               </w:rPr>
@@ -10925,23 +10747,24 @@
               <w:keepNext w:val="false"/>
               <w:keepLines w:val="false"/>
               <w:widowControl w:val="false"/>
-              <w:pBdr/>
               <w:shd w:val="clear" w:fill="auto"/>
               <w:spacing w:lineRule="auto" w:line="240" w:before="0" w:after="0"/>
               <w:ind w:left="0" w:right="0" w:hanging="0"/>
               <w:jc w:val="left"/>
               <w:rPr>
-                <w:rFonts w:ascii="Times New Roman" w:hAnsi="Times New Roman" w:eastAsia="Times New Roman" w:cs="Times New Roman"/>
-                <w:b/>
-                <w:b/>
-                <w:sz w:val="24"/>
-                <w:szCs w:val="24"/>
-              </w:rPr>
-            </w:pPr>
-            <w:r>
-              <w:rPr>
-                <w:rFonts w:eastAsia="Times New Roman" w:cs="Times New Roman"/>
-                <w:b/>
+                <w:rFonts w:eastAsia="Times New Roman" w:cs="Times New Roman"/>
+                <w:b w:val="false"/>
+                <w:b w:val="false"/>
+                <w:bCs w:val="false"/>
+                <w:sz w:val="24"/>
+                <w:szCs w:val="24"/>
+              </w:rPr>
+            </w:pPr>
+            <w:r>
+              <w:rPr>
+                <w:rFonts w:eastAsia="Times New Roman" w:cs="Times New Roman"/>
+                <w:b w:val="false"/>
+                <w:bCs w:val="false"/>
                 <w:sz w:val="24"/>
                 <w:szCs w:val="24"/>
               </w:rPr>
@@ -10954,7 +10777,6 @@
               <w:keepNext w:val="false"/>
               <w:keepLines w:val="false"/>
               <w:widowControl w:val="false"/>
-              <w:pBdr/>
               <w:shd w:val="clear" w:fill="auto"/>
               <w:tabs>
                 <w:tab w:val="clear" w:pos="709"/>
@@ -11009,7 +10831,6 @@
               <w:keepNext w:val="false"/>
               <w:keepLines w:val="false"/>
               <w:widowControl w:val="false"/>
-              <w:pBdr/>
               <w:shd w:val="clear" w:fill="auto"/>
               <w:tabs>
                 <w:tab w:val="clear" w:pos="709"/>
@@ -11126,16 +10947,48 @@
                 <w:sz w:val="24"/>
                 <w:szCs w:val="24"/>
               </w:rPr>
-              <w:t>______________   {{ organization.appeal }} / {{ organization.name }} {{ organization.second_name }} {{ organization.last_name }}</w:t>
-            </w:r>
-          </w:p>
-          <w:p>
-            <w:pPr>
-              <w:pStyle w:val="Normal"/>
-              <w:keepNext w:val="false"/>
-              <w:keepLines w:val="false"/>
-              <w:widowControl w:val="false"/>
-              <w:pBdr/>
+              <w:t xml:space="preserve">______________   </w:t>
+            </w:r>
+            <w:r>
+              <w:rPr>
+                <w:rFonts w:eastAsia="Times New Roman" w:cs="Times New Roman"/>
+                <w:b/>
+                <w:bCs/>
+                <w:sz w:val="24"/>
+                <w:szCs w:val="24"/>
+              </w:rPr>
+              <w:t>{{ organization.last_name }}  {{ organization.</w:t>
+            </w:r>
+            <w:r>
+              <w:rPr>
+                <w:rFonts w:eastAsia="Times New Roman" w:cs="Times New Roman"/>
+                <w:b/>
+                <w:bCs/>
+                <w:color w:val="auto"/>
+                <w:kern w:val="0"/>
+                <w:sz w:val="24"/>
+                <w:szCs w:val="24"/>
+                <w:lang w:val="en-GB" w:eastAsia="ar-SA" w:bidi="hi-IN"/>
+              </w:rPr>
+              <w:t>initials</w:t>
+            </w:r>
+            <w:r>
+              <w:rPr>
+                <w:rFonts w:eastAsia="Times New Roman" w:cs="Times New Roman"/>
+                <w:b/>
+                <w:bCs/>
+                <w:sz w:val="24"/>
+                <w:szCs w:val="24"/>
+              </w:rPr>
+              <w:t xml:space="preserve"> }}  </w:t>
+            </w:r>
+          </w:p>
+          <w:p>
+            <w:pPr>
+              <w:pStyle w:val="Normal"/>
+              <w:keepNext w:val="false"/>
+              <w:keepLines w:val="false"/>
+              <w:widowControl w:val="false"/>
               <w:shd w:val="clear" w:fill="auto"/>
               <w:tabs>
                 <w:tab w:val="clear" w:pos="709"/>
@@ -11146,29 +10999,31 @@
               <w:ind w:left="36" w:right="0" w:hanging="0"/>
               <w:jc w:val="both"/>
               <w:rPr>
-                <w:rFonts w:ascii="Times New Roman" w:hAnsi="Times New Roman" w:eastAsia="Times New Roman" w:cs="Times New Roman"/>
-                <w:b w:val="false"/>
-                <w:b w:val="false"/>
-                <w:i w:val="false"/>
-                <w:i w:val="false"/>
-                <w:caps w:val="false"/>
-                <w:smallCaps w:val="false"/>
-                <w:strike w:val="false"/>
-                <w:dstrike w:val="false"/>
-                <w:color w:val="000000"/>
-                <w:position w:val="0"/>
-                <w:sz w:val="24"/>
-                <w:sz w:val="24"/>
-                <w:szCs w:val="24"/>
-                <w:u w:val="none"/>
-                <w:shd w:fill="auto" w:val="clear"/>
-                <w:vertAlign w:val="baseline"/>
-              </w:rPr>
-            </w:pPr>
-            <w:r>
-              <w:rPr>
-                <w:rFonts w:eastAsia="Times New Roman" w:cs="Times New Roman"/>
-                <w:b w:val="false"/>
+                <w:rFonts w:eastAsia="Times New Roman" w:cs="Times New Roman"/>
+                <w:b/>
+                <w:b/>
+                <w:bCs/>
+                <w:i w:val="false"/>
+                <w:i w:val="false"/>
+                <w:caps w:val="false"/>
+                <w:smallCaps w:val="false"/>
+                <w:strike w:val="false"/>
+                <w:dstrike w:val="false"/>
+                <w:color w:val="000000"/>
+                <w:position w:val="0"/>
+                <w:sz w:val="24"/>
+                <w:sz w:val="24"/>
+                <w:szCs w:val="24"/>
+                <w:u w:val="none"/>
+                <w:shd w:fill="auto" w:val="clear"/>
+                <w:vertAlign w:val="baseline"/>
+              </w:rPr>
+            </w:pPr>
+            <w:r>
+              <w:rPr>
+                <w:rFonts w:eastAsia="Times New Roman" w:cs="Times New Roman"/>
+                <w:b/>
+                <w:bCs/>
                 <w:i w:val="false"/>
                 <w:caps w:val="false"/>
                 <w:smallCaps w:val="false"/>
@@ -11188,7 +11043,8 @@
             <w:r>
               <w:rPr>
                 <w:rFonts w:eastAsia="Times New Roman" w:cs="Times New Roman"/>
-                <w:b w:val="false"/>
+                <w:b/>
+                <w:bCs/>
                 <w:i w:val="false"/>
                 <w:caps w:val="false"/>
                 <w:smallCaps w:val="false"/>
@@ -11238,15 +11094,19 @@
               <w:widowControl w:val="false"/>
               <w:spacing w:lineRule="auto" w:line="240" w:before="0" w:after="0"/>
               <w:rPr>
-                <w:rFonts w:ascii="Times New Roman" w:hAnsi="Times New Roman" w:eastAsia="Times New Roman" w:cs="Times New Roman"/>
-                <w:sz w:val="24"/>
-                <w:szCs w:val="24"/>
-              </w:rPr>
-            </w:pPr>
-            <w:r>
-              <w:rPr>
-                <w:rFonts w:eastAsia="Times New Roman" w:cs="Times New Roman"/>
-                <w:b/>
+                <w:rFonts w:eastAsia="Times New Roman" w:cs="Times New Roman"/>
+                <w:b w:val="false"/>
+                <w:b w:val="false"/>
+                <w:bCs w:val="false"/>
+                <w:sz w:val="24"/>
+                <w:szCs w:val="24"/>
+              </w:rPr>
+            </w:pPr>
+            <w:r>
+              <w:rPr>
+                <w:rFonts w:eastAsia="Times New Roman" w:cs="Times New Roman"/>
+                <w:b w:val="false"/>
+                <w:bCs w:val="false"/>
                 <w:sz w:val="24"/>
                 <w:szCs w:val="24"/>
               </w:rPr>
@@ -11259,23 +11119,24 @@
               <w:keepNext w:val="false"/>
               <w:keepLines w:val="false"/>
               <w:widowControl w:val="false"/>
-              <w:pBdr/>
               <w:shd w:val="clear" w:fill="auto"/>
               <w:spacing w:lineRule="auto" w:line="240" w:before="0" w:after="0"/>
               <w:ind w:left="0" w:right="0" w:hanging="0"/>
               <w:jc w:val="left"/>
               <w:rPr>
-                <w:rFonts w:ascii="Times New Roman" w:hAnsi="Times New Roman" w:eastAsia="Times New Roman" w:cs="Times New Roman"/>
-                <w:b/>
-                <w:b/>
-                <w:sz w:val="24"/>
-                <w:szCs w:val="24"/>
-              </w:rPr>
-            </w:pPr>
-            <w:r>
-              <w:rPr>
-                <w:rFonts w:eastAsia="Times New Roman" w:cs="Times New Roman"/>
-                <w:b/>
+                <w:rFonts w:eastAsia="Times New Roman" w:cs="Times New Roman"/>
+                <w:b w:val="false"/>
+                <w:b w:val="false"/>
+                <w:bCs w:val="false"/>
+                <w:sz w:val="24"/>
+                <w:szCs w:val="24"/>
+              </w:rPr>
+            </w:pPr>
+            <w:r>
+              <w:rPr>
+                <w:rFonts w:eastAsia="Times New Roman" w:cs="Times New Roman"/>
+                <w:b w:val="false"/>
+                <w:bCs w:val="false"/>
                 <w:sz w:val="24"/>
                 <w:szCs w:val="24"/>
               </w:rPr>
@@ -11288,23 +11149,24 @@
               <w:keepNext w:val="false"/>
               <w:keepLines w:val="false"/>
               <w:widowControl w:val="false"/>
-              <w:pBdr/>
               <w:shd w:val="clear" w:fill="auto"/>
               <w:spacing w:lineRule="auto" w:line="240" w:before="0" w:after="0"/>
               <w:ind w:left="0" w:right="0" w:hanging="0"/>
               <w:jc w:val="left"/>
               <w:rPr>
-                <w:rFonts w:ascii="Times New Roman" w:hAnsi="Times New Roman" w:eastAsia="Times New Roman" w:cs="Times New Roman"/>
-                <w:b/>
-                <w:b/>
-                <w:sz w:val="24"/>
-                <w:szCs w:val="24"/>
-              </w:rPr>
-            </w:pPr>
-            <w:r>
-              <w:rPr>
-                <w:rFonts w:eastAsia="Times New Roman" w:cs="Times New Roman"/>
-                <w:b/>
+                <w:rFonts w:eastAsia="Times New Roman" w:cs="Times New Roman"/>
+                <w:b w:val="false"/>
+                <w:b w:val="false"/>
+                <w:bCs w:val="false"/>
+                <w:sz w:val="24"/>
+                <w:szCs w:val="24"/>
+              </w:rPr>
+            </w:pPr>
+            <w:r>
+              <w:rPr>
+                <w:rFonts w:eastAsia="Times New Roman" w:cs="Times New Roman"/>
+                <w:b w:val="false"/>
+                <w:bCs w:val="false"/>
                 <w:sz w:val="24"/>
                 <w:szCs w:val="24"/>
               </w:rPr>
@@ -11317,80 +11179,73 @@
               <w:keepNext w:val="false"/>
               <w:keepLines w:val="false"/>
               <w:widowControl w:val="false"/>
-              <w:pBdr/>
               <w:shd w:val="clear" w:fill="auto"/>
               <w:spacing w:lineRule="auto" w:line="240" w:before="0" w:after="0"/>
               <w:ind w:left="0" w:right="0" w:hanging="0"/>
               <w:jc w:val="left"/>
               <w:rPr>
-                <w:rFonts w:ascii="Times New Roman" w:hAnsi="Times New Roman" w:eastAsia="Times New Roman" w:cs="Times New Roman"/>
-                <w:sz w:val="24"/>
-                <w:szCs w:val="24"/>
-              </w:rPr>
-            </w:pPr>
-            <w:r>
-              <w:rPr>
-                <w:rFonts w:eastAsia="Times New Roman" w:cs="Times New Roman"/>
-                <w:b/>
-                <w:sz w:val="24"/>
-                <w:szCs w:val="24"/>
-              </w:rPr>
-              <w:t>PSRN</w:t>
-            </w:r>
-            <w:r>
-              <w:rPr>
-                <w:rFonts w:eastAsia="Times New Roman" w:cs="Times New Roman"/>
-                <w:sz w:val="24"/>
-                <w:szCs w:val="24"/>
-              </w:rPr>
-              <w:t xml:space="preserve">: </w:t>
-            </w:r>
-            <w:r>
-              <w:rPr>
-                <w:rFonts w:eastAsia="Times New Roman" w:cs="Times New Roman"/>
-                <w:b/>
-                <w:sz w:val="24"/>
-                <w:szCs w:val="24"/>
-              </w:rPr>
-              <w:t>{{ organization.pprnie }}</w:t>
-            </w:r>
-          </w:p>
-          <w:p>
-            <w:pPr>
-              <w:pStyle w:val="Normal"/>
-              <w:widowControl w:val="false"/>
-              <w:spacing w:lineRule="auto" w:line="240" w:before="0" w:after="0"/>
-              <w:rPr>
-                <w:rFonts w:ascii="Times New Roman" w:hAnsi="Times New Roman" w:eastAsia="Times New Roman" w:cs="Times New Roman"/>
-                <w:sz w:val="24"/>
-                <w:szCs w:val="24"/>
-              </w:rPr>
-            </w:pPr>
-            <w:r>
-              <w:rPr>
-                <w:rFonts w:eastAsia="Times New Roman" w:cs="Times New Roman"/>
-                <w:sz w:val="24"/>
-                <w:szCs w:val="24"/>
-              </w:rPr>
-            </w:r>
-          </w:p>
-          <w:p>
-            <w:pPr>
-              <w:pStyle w:val="Normal"/>
-              <w:widowControl w:val="false"/>
-              <w:spacing w:lineRule="auto" w:line="240" w:before="0" w:after="0"/>
-              <w:rPr>
-                <w:rFonts w:ascii="Times New Roman" w:hAnsi="Times New Roman" w:eastAsia="Times New Roman" w:cs="Times New Roman"/>
-                <w:b/>
-                <w:b/>
-                <w:sz w:val="24"/>
-                <w:szCs w:val="24"/>
-              </w:rPr>
-            </w:pPr>
-            <w:r>
-              <w:rPr>
-                <w:rFonts w:eastAsia="Times New Roman" w:cs="Times New Roman"/>
-                <w:b/>
+                <w:rFonts w:eastAsia="Times New Roman" w:cs="Times New Roman"/>
+                <w:b w:val="false"/>
+                <w:b w:val="false"/>
+                <w:bCs w:val="false"/>
+                <w:sz w:val="24"/>
+                <w:szCs w:val="24"/>
+              </w:rPr>
+            </w:pPr>
+            <w:r>
+              <w:rPr>
+                <w:rFonts w:eastAsia="Times New Roman" w:cs="Times New Roman"/>
+                <w:b w:val="false"/>
+                <w:bCs w:val="false"/>
+                <w:sz w:val="24"/>
+                <w:szCs w:val="24"/>
+              </w:rPr>
+              <w:t>PSRN: {{ organization.pprnie }}</w:t>
+            </w:r>
+          </w:p>
+          <w:p>
+            <w:pPr>
+              <w:pStyle w:val="Normal"/>
+              <w:widowControl w:val="false"/>
+              <w:spacing w:lineRule="auto" w:line="240" w:before="0" w:after="0"/>
+              <w:rPr>
+                <w:rFonts w:ascii="Times New Roman" w:hAnsi="Times New Roman" w:eastAsia="Times New Roman" w:cs="Times New Roman"/>
+                <w:b w:val="false"/>
+                <w:b w:val="false"/>
+                <w:bCs w:val="false"/>
+                <w:sz w:val="24"/>
+                <w:szCs w:val="24"/>
+              </w:rPr>
+            </w:pPr>
+            <w:r>
+              <w:rPr>
+                <w:rFonts w:eastAsia="Times New Roman" w:cs="Times New Roman"/>
+                <w:b w:val="false"/>
+                <w:bCs w:val="false"/>
+                <w:sz w:val="24"/>
+                <w:szCs w:val="24"/>
+              </w:rPr>
+            </w:r>
+          </w:p>
+          <w:p>
+            <w:pPr>
+              <w:pStyle w:val="Normal"/>
+              <w:widowControl w:val="false"/>
+              <w:spacing w:lineRule="auto" w:line="240" w:before="0" w:after="0"/>
+              <w:rPr>
+                <w:rFonts w:eastAsia="Times New Roman" w:cs="Times New Roman"/>
+                <w:b w:val="false"/>
+                <w:b w:val="false"/>
+                <w:bCs w:val="false"/>
+                <w:sz w:val="24"/>
+                <w:szCs w:val="24"/>
+              </w:rPr>
+            </w:pPr>
+            <w:r>
+              <w:rPr>
+                <w:rFonts w:eastAsia="Times New Roman" w:cs="Times New Roman"/>
+                <w:b w:val="false"/>
+                <w:bCs w:val="false"/>
                 <w:sz w:val="24"/>
                 <w:szCs w:val="24"/>
               </w:rPr>
@@ -11403,29 +11258,19 @@
               <w:widowControl w:val="false"/>
               <w:spacing w:lineRule="auto" w:line="240" w:before="0" w:after="0"/>
               <w:rPr>
-                <w:rFonts w:ascii="Times New Roman" w:hAnsi="Times New Roman" w:eastAsia="Times New Roman" w:cs="Times New Roman"/>
-                <w:b w:val="false"/>
-                <w:b w:val="false"/>
-                <w:i w:val="false"/>
-                <w:i w:val="false"/>
-                <w:caps w:val="false"/>
-                <w:smallCaps w:val="false"/>
-                <w:strike w:val="false"/>
-                <w:dstrike w:val="false"/>
-                <w:color w:val="000000"/>
-                <w:position w:val="0"/>
-                <w:sz w:val="24"/>
-                <w:sz w:val="24"/>
-                <w:szCs w:val="24"/>
-                <w:u w:val="none"/>
-                <w:shd w:fill="auto" w:val="clear"/>
-                <w:vertAlign w:val="baseline"/>
-              </w:rPr>
-            </w:pPr>
-            <w:r>
-              <w:rPr>
-                <w:rFonts w:eastAsia="Times New Roman" w:cs="Times New Roman"/>
-                <w:b/>
+                <w:rFonts w:eastAsia="Times New Roman" w:cs="Times New Roman"/>
+                <w:b w:val="false"/>
+                <w:b w:val="false"/>
+                <w:bCs w:val="false"/>
+                <w:sz w:val="24"/>
+                <w:szCs w:val="24"/>
+              </w:rPr>
+            </w:pPr>
+            <w:r>
+              <w:rPr>
+                <w:rFonts w:eastAsia="Times New Roman" w:cs="Times New Roman"/>
+                <w:b w:val="false"/>
+                <w:bCs w:val="false"/>
                 <w:sz w:val="24"/>
                 <w:szCs w:val="24"/>
               </w:rPr>
@@ -11438,7 +11283,6 @@
               <w:keepNext w:val="false"/>
               <w:keepLines w:val="false"/>
               <w:widowControl w:val="false"/>
-              <w:pBdr/>
               <w:shd w:val="clear" w:fill="auto"/>
               <w:tabs>
                 <w:tab w:val="clear" w:pos="709"/>
@@ -11451,49 +11295,50 @@
                 <w:rFonts w:ascii="Times New Roman" w:hAnsi="Times New Roman" w:eastAsia="Times New Roman" w:cs="Times New Roman"/>
                 <w:b w:val="false"/>
                 <w:b w:val="false"/>
-                <w:i w:val="false"/>
-                <w:i w:val="false"/>
-                <w:caps w:val="false"/>
-                <w:smallCaps w:val="false"/>
-                <w:strike w:val="false"/>
-                <w:dstrike w:val="false"/>
-                <w:color w:val="000000"/>
-                <w:position w:val="0"/>
-                <w:sz w:val="24"/>
-                <w:sz w:val="24"/>
-                <w:szCs w:val="24"/>
-                <w:u w:val="none"/>
-                <w:shd w:fill="auto" w:val="clear"/>
-                <w:vertAlign w:val="baseline"/>
-              </w:rPr>
-            </w:pPr>
-            <w:r>
-              <w:rPr>
-                <w:rFonts w:eastAsia="Times New Roman" w:cs="Times New Roman"/>
-                <w:b w:val="false"/>
-                <w:i w:val="false"/>
-                <w:caps w:val="false"/>
-                <w:smallCaps w:val="false"/>
-                <w:strike w:val="false"/>
-                <w:dstrike w:val="false"/>
-                <w:color w:val="000000"/>
-                <w:position w:val="0"/>
-                <w:sz w:val="24"/>
-                <w:sz w:val="24"/>
-                <w:szCs w:val="24"/>
-                <w:u w:val="none"/>
-                <w:shd w:fill="auto" w:val="clear"/>
-                <w:vertAlign w:val="baseline"/>
-              </w:rPr>
-            </w:r>
-          </w:p>
-          <w:p>
-            <w:pPr>
-              <w:pStyle w:val="Normal"/>
-              <w:keepNext w:val="false"/>
-              <w:keepLines w:val="false"/>
-              <w:widowControl w:val="false"/>
-              <w:pBdr/>
+                <w:bCs w:val="false"/>
+                <w:i w:val="false"/>
+                <w:i w:val="false"/>
+                <w:caps w:val="false"/>
+                <w:smallCaps w:val="false"/>
+                <w:strike w:val="false"/>
+                <w:dstrike w:val="false"/>
+                <w:color w:val="000000"/>
+                <w:position w:val="0"/>
+                <w:sz w:val="24"/>
+                <w:sz w:val="24"/>
+                <w:szCs w:val="24"/>
+                <w:u w:val="none"/>
+                <w:shd w:fill="auto" w:val="clear"/>
+                <w:vertAlign w:val="baseline"/>
+              </w:rPr>
+            </w:pPr>
+            <w:r>
+              <w:rPr>
+                <w:rFonts w:eastAsia="Times New Roman" w:cs="Times New Roman"/>
+                <w:b w:val="false"/>
+                <w:bCs w:val="false"/>
+                <w:i w:val="false"/>
+                <w:caps w:val="false"/>
+                <w:smallCaps w:val="false"/>
+                <w:strike w:val="false"/>
+                <w:dstrike w:val="false"/>
+                <w:color w:val="000000"/>
+                <w:position w:val="0"/>
+                <w:sz w:val="24"/>
+                <w:sz w:val="24"/>
+                <w:szCs w:val="24"/>
+                <w:u w:val="none"/>
+                <w:shd w:fill="auto" w:val="clear"/>
+                <w:vertAlign w:val="baseline"/>
+              </w:rPr>
+            </w:r>
+          </w:p>
+          <w:p>
+            <w:pPr>
+              <w:pStyle w:val="Normal"/>
+              <w:keepNext w:val="false"/>
+              <w:keepLines w:val="false"/>
+              <w:widowControl w:val="false"/>
               <w:shd w:val="clear" w:fill="auto"/>
               <w:tabs>
                 <w:tab w:val="clear" w:pos="709"/>
@@ -11572,7 +11417,6 @@
               <w:keepNext w:val="false"/>
               <w:keepLines w:val="false"/>
               <w:widowControl w:val="false"/>
-              <w:pBdr/>
               <w:shd w:val="clear" w:fill="auto"/>
               <w:tabs>
                 <w:tab w:val="clear" w:pos="709"/>
@@ -11638,7 +11482,17 @@
                 <w:sz w:val="24"/>
                 <w:szCs w:val="24"/>
               </w:rPr>
-              <w:t>____________   {{ organization.appeal_en }} / {{ organization.name_en }} {{ organization.second_name_en }} {{ organization.last_name_en }}</w:t>
+              <w:t xml:space="preserve">____________   </w:t>
+            </w:r>
+            <w:r>
+              <w:rPr>
+                <w:rFonts w:eastAsia="Times New Roman" w:cs="Times New Roman"/>
+                <w:b/>
+                <w:bCs/>
+                <w:sz w:val="24"/>
+                <w:szCs w:val="24"/>
+              </w:rPr>
+              <w:t>{{ organization.appeal_en }} / {{ organization.name_en }} {{ organization.second_name_en }} {{ organization.last_name_en }}</w:t>
             </w:r>
           </w:p>
           <w:p>
@@ -11756,9 +11610,104 @@
               <w:widowControl w:val="false"/>
               <w:spacing w:lineRule="auto" w:line="240" w:before="0" w:after="0"/>
               <w:rPr>
-                <w:rFonts w:ascii="Times New Roman" w:hAnsi="Times New Roman" w:eastAsia="Times New Roman" w:cs="Times New Roman"/>
-                <w:b/>
-                <w:b/>
+                <w:rFonts w:eastAsia="Times New Roman" w:cs="Times New Roman"/>
+                <w:b w:val="false"/>
+                <w:b w:val="false"/>
+                <w:bCs w:val="false"/>
+                <w:sz w:val="24"/>
+                <w:szCs w:val="24"/>
+              </w:rPr>
+            </w:pPr>
+            <w:r>
+              <w:rPr>
+                <w:rFonts w:eastAsia="Times New Roman" w:cs="Times New Roman"/>
+                <w:b w:val="false"/>
+                <w:bCs w:val="false"/>
+                <w:sz w:val="24"/>
+                <w:szCs w:val="24"/>
+              </w:rPr>
+              <w:t>{{ client.title }}</w:t>
+            </w:r>
+          </w:p>
+          <w:p>
+            <w:pPr>
+              <w:pStyle w:val="Normal"/>
+              <w:widowControl w:val="false"/>
+              <w:spacing w:lineRule="auto" w:line="240" w:before="0" w:after="0"/>
+              <w:rPr>
+                <w:rFonts w:eastAsia="Times New Roman" w:cs="Times New Roman"/>
+                <w:b w:val="false"/>
+                <w:b w:val="false"/>
+                <w:bCs w:val="false"/>
+                <w:sz w:val="24"/>
+                <w:szCs w:val="24"/>
+              </w:rPr>
+            </w:pPr>
+            <w:r>
+              <w:rPr>
+                <w:rFonts w:eastAsia="Times New Roman" w:cs="Times New Roman"/>
+                <w:b w:val="false"/>
+                <w:bCs w:val="false"/>
+                <w:sz w:val="24"/>
+                <w:szCs w:val="24"/>
+              </w:rPr>
+              <w:t>Юридический Адрес: {{ client.legal_address }}</w:t>
+            </w:r>
+            <w:r>
+              <w:rPr>
+                <w:rFonts w:eastAsia="Times New Roman" w:cs="Times New Roman"/>
+                <w:b w:val="false"/>
+                <w:bCs w:val="false"/>
+                <w:sz w:val="24"/>
+                <w:szCs w:val="24"/>
+              </w:rPr>
+              <w:t xml:space="preserve">, </w:t>
+            </w:r>
+            <w:r>
+              <w:rPr>
+                <w:rFonts w:eastAsia="Times New Roman" w:cs="Times New Roman"/>
+                <w:b w:val="false"/>
+                <w:bCs w:val="false"/>
+                <w:sz w:val="24"/>
+                <w:szCs w:val="24"/>
+              </w:rPr>
+              <w:t>{{ client.country }}</w:t>
+            </w:r>
+          </w:p>
+          <w:p>
+            <w:pPr>
+              <w:pStyle w:val="Normal"/>
+              <w:widowControl w:val="false"/>
+              <w:spacing w:lineRule="auto" w:line="240" w:before="0" w:after="0"/>
+              <w:rPr>
+                <w:rFonts w:ascii="Times New Roman" w:hAnsi="Times New Roman" w:eastAsia="Times New Roman" w:cs="Times New Roman"/>
+                <w:b w:val="false"/>
+                <w:b w:val="false"/>
+                <w:bCs w:val="false"/>
+                <w:sz w:val="24"/>
+                <w:szCs w:val="24"/>
+              </w:rPr>
+            </w:pPr>
+            <w:r>
+              <w:rPr>
+                <w:rFonts w:eastAsia="Times New Roman" w:cs="Times New Roman"/>
+                <w:b w:val="false"/>
+                <w:bCs w:val="false"/>
+                <w:sz w:val="24"/>
+                <w:szCs w:val="24"/>
+              </w:rPr>
+            </w:r>
+          </w:p>
+          <w:p>
+            <w:pPr>
+              <w:pStyle w:val="Normal"/>
+              <w:widowControl w:val="false"/>
+              <w:spacing w:lineRule="auto" w:line="240" w:before="0" w:after="0"/>
+              <w:rPr>
+                <w:rFonts w:eastAsia="Times New Roman" w:cs="Times New Roman"/>
+                <w:b w:val="false"/>
+                <w:b w:val="false"/>
+                <w:bCs w:val="false"/>
                 <w:sz w:val="24"/>
                 <w:szCs w:val="24"/>
                 <w:highlight w:val="yellow"/>
@@ -11767,74 +11716,12 @@
             <w:r>
               <w:rPr>
                 <w:rFonts w:eastAsia="Times New Roman" w:cs="Times New Roman"/>
-                <w:b/>
-                <w:sz w:val="24"/>
-                <w:szCs w:val="24"/>
-              </w:rPr>
-              <w:t>{{ client.title }}</w:t>
-            </w:r>
-          </w:p>
-          <w:p>
-            <w:pPr>
-              <w:pStyle w:val="Normal"/>
-              <w:widowControl w:val="false"/>
-              <w:spacing w:lineRule="auto" w:line="240" w:before="0" w:after="0"/>
-              <w:rPr>
-                <w:rFonts w:ascii="Times New Roman" w:hAnsi="Times New Roman" w:eastAsia="Times New Roman" w:cs="Times New Roman"/>
-                <w:b/>
-                <w:b/>
-                <w:sz w:val="24"/>
-                <w:szCs w:val="24"/>
-              </w:rPr>
-            </w:pPr>
-            <w:r>
-              <w:rPr>
-                <w:rFonts w:eastAsia="Times New Roman" w:cs="Times New Roman"/>
-                <w:b/>
-                <w:sz w:val="24"/>
-                <w:szCs w:val="24"/>
-              </w:rPr>
-              <w:t>Юридический Адрес: {{ client.legal_address }}</w:t>
-            </w:r>
-          </w:p>
-          <w:p>
-            <w:pPr>
-              <w:pStyle w:val="Normal"/>
-              <w:widowControl w:val="false"/>
-              <w:spacing w:lineRule="auto" w:line="240" w:before="0" w:after="0"/>
-              <w:rPr>
-                <w:rFonts w:ascii="Times New Roman" w:hAnsi="Times New Roman" w:eastAsia="Times New Roman" w:cs="Times New Roman"/>
-                <w:sz w:val="24"/>
-                <w:szCs w:val="24"/>
-              </w:rPr>
-            </w:pPr>
-            <w:r>
-              <w:rPr>
-                <w:rFonts w:eastAsia="Times New Roman" w:cs="Times New Roman"/>
-                <w:sz w:val="24"/>
-                <w:szCs w:val="24"/>
-              </w:rPr>
-            </w:r>
-          </w:p>
-          <w:p>
-            <w:pPr>
-              <w:pStyle w:val="Normal"/>
-              <w:widowControl w:val="false"/>
-              <w:spacing w:lineRule="auto" w:line="240" w:before="0" w:after="0"/>
-              <w:rPr>
-                <w:rFonts w:ascii="Times New Roman" w:hAnsi="Times New Roman" w:eastAsia="Times New Roman" w:cs="Times New Roman"/>
+                <w:b w:val="false"/>
+                <w:bCs w:val="false"/>
                 <w:sz w:val="24"/>
                 <w:szCs w:val="24"/>
                 <w:highlight w:val="yellow"/>
               </w:rPr>
-            </w:pPr>
-            <w:r>
-              <w:rPr>
-                <w:rFonts w:eastAsia="Times New Roman" w:cs="Times New Roman"/>
-                <w:sz w:val="24"/>
-                <w:szCs w:val="24"/>
-                <w:highlight w:val="yellow"/>
-              </w:rPr>
               <w:t xml:space="preserve">       </w:t>
             </w:r>
           </w:p>
@@ -11844,17 +11731,19 @@
               <w:widowControl w:val="false"/>
               <w:spacing w:lineRule="auto" w:line="240" w:before="0" w:after="0"/>
               <w:rPr>
-                <w:rFonts w:ascii="Times New Roman" w:hAnsi="Times New Roman" w:eastAsia="Times New Roman" w:cs="Times New Roman"/>
-                <w:b/>
-                <w:b/>
-                <w:sz w:val="24"/>
-                <w:szCs w:val="24"/>
-              </w:rPr>
-            </w:pPr>
-            <w:r>
-              <w:rPr>
-                <w:rFonts w:eastAsia="Times New Roman" w:cs="Times New Roman"/>
-                <w:b/>
+                <w:rFonts w:eastAsia="Times New Roman" w:cs="Times New Roman"/>
+                <w:b w:val="false"/>
+                <w:b w:val="false"/>
+                <w:bCs w:val="false"/>
+                <w:sz w:val="24"/>
+                <w:szCs w:val="24"/>
+              </w:rPr>
+            </w:pPr>
+            <w:r>
+              <w:rPr>
+                <w:rFonts w:eastAsia="Times New Roman" w:cs="Times New Roman"/>
+                <w:b w:val="false"/>
+                <w:bCs w:val="false"/>
                 <w:sz w:val="24"/>
                 <w:szCs w:val="24"/>
               </w:rPr>
@@ -11867,15 +11756,19 @@
               <w:widowControl w:val="false"/>
               <w:spacing w:lineRule="auto" w:line="240" w:before="0" w:after="0"/>
               <w:rPr>
-                <w:rFonts w:ascii="Times New Roman" w:hAnsi="Times New Roman" w:eastAsia="Times New Roman" w:cs="Times New Roman"/>
-                <w:sz w:val="24"/>
-                <w:szCs w:val="24"/>
-              </w:rPr>
-            </w:pPr>
-            <w:r>
-              <w:rPr>
-                <w:rFonts w:eastAsia="Times New Roman" w:cs="Times New Roman"/>
-                <w:b/>
+                <w:rFonts w:eastAsia="Times New Roman" w:cs="Times New Roman"/>
+                <w:b w:val="false"/>
+                <w:b w:val="false"/>
+                <w:bCs w:val="false"/>
+                <w:sz w:val="24"/>
+                <w:szCs w:val="24"/>
+              </w:rPr>
+            </w:pPr>
+            <w:r>
+              <w:rPr>
+                <w:rFonts w:eastAsia="Times New Roman" w:cs="Times New Roman"/>
+                <w:b w:val="false"/>
+                <w:bCs w:val="false"/>
                 <w:sz w:val="24"/>
                 <w:szCs w:val="24"/>
               </w:rPr>
@@ -12054,17 +11947,19 @@
               <w:widowControl w:val="false"/>
               <w:spacing w:lineRule="auto" w:line="240" w:before="0" w:after="0"/>
               <w:rPr>
-                <w:rFonts w:ascii="Times New Roman" w:hAnsi="Times New Roman" w:eastAsia="Times New Roman" w:cs="Times New Roman"/>
-                <w:b/>
-                <w:b/>
-                <w:sz w:val="24"/>
-                <w:szCs w:val="24"/>
-              </w:rPr>
-            </w:pPr>
-            <w:r>
-              <w:rPr>
-                <w:rFonts w:eastAsia="Times New Roman" w:cs="Times New Roman"/>
-                <w:b/>
+                <w:rFonts w:eastAsia="Times New Roman" w:cs="Times New Roman"/>
+                <w:b w:val="false"/>
+                <w:b w:val="false"/>
+                <w:bCs w:val="false"/>
+                <w:sz w:val="24"/>
+                <w:szCs w:val="24"/>
+              </w:rPr>
+            </w:pPr>
+            <w:r>
+              <w:rPr>
+                <w:rFonts w:eastAsia="Times New Roman" w:cs="Times New Roman"/>
+                <w:b w:val="false"/>
+                <w:bCs w:val="false"/>
                 <w:sz w:val="24"/>
                 <w:szCs w:val="24"/>
               </w:rPr>
@@ -12077,30 +11972,51 @@
               <w:widowControl w:val="false"/>
               <w:spacing w:lineRule="auto" w:line="240" w:before="0" w:after="0"/>
               <w:rPr>
-                <w:rFonts w:ascii="Times New Roman" w:hAnsi="Times New Roman" w:eastAsia="Times New Roman" w:cs="Times New Roman"/>
-                <w:b/>
-                <w:b/>
-                <w:sz w:val="24"/>
-                <w:szCs w:val="24"/>
-              </w:rPr>
-            </w:pPr>
-            <w:r>
-              <w:rPr>
-                <w:rFonts w:eastAsia="Times New Roman" w:cs="Times New Roman"/>
-                <w:b/>
+                <w:rFonts w:eastAsia="Times New Roman" w:cs="Times New Roman"/>
+                <w:b w:val="false"/>
+                <w:b w:val="false"/>
+                <w:bCs w:val="false"/>
+                <w:sz w:val="24"/>
+                <w:szCs w:val="24"/>
+              </w:rPr>
+            </w:pPr>
+            <w:r>
+              <w:rPr>
+                <w:rFonts w:eastAsia="Times New Roman" w:cs="Times New Roman"/>
+                <w:b w:val="false"/>
+                <w:bCs w:val="false"/>
                 <w:sz w:val="24"/>
                 <w:szCs w:val="24"/>
               </w:rPr>
               <w:t>Address: {{ client.legal_address }}</w:t>
             </w:r>
-          </w:p>
-          <w:p>
-            <w:pPr>
-              <w:pStyle w:val="Normal"/>
-              <w:keepNext w:val="false"/>
-              <w:keepLines w:val="false"/>
-              <w:widowControl w:val="false"/>
-              <w:pBdr/>
+            <w:r>
+              <w:rPr>
+                <w:rFonts w:eastAsia="Times New Roman" w:cs="Times New Roman"/>
+                <w:b w:val="false"/>
+                <w:bCs w:val="false"/>
+                <w:sz w:val="24"/>
+                <w:szCs w:val="24"/>
+              </w:rPr>
+              <w:t xml:space="preserve">, </w:t>
+            </w:r>
+            <w:r>
+              <w:rPr>
+                <w:rFonts w:eastAsia="Times New Roman" w:cs="Times New Roman"/>
+                <w:b w:val="false"/>
+                <w:bCs w:val="false"/>
+                <w:sz w:val="24"/>
+                <w:szCs w:val="24"/>
+              </w:rPr>
+              <w:t>{{ client.country }}</w:t>
+            </w:r>
+          </w:p>
+          <w:p>
+            <w:pPr>
+              <w:pStyle w:val="Normal"/>
+              <w:keepNext w:val="false"/>
+              <w:keepLines w:val="false"/>
+              <w:widowControl w:val="false"/>
               <w:shd w:val="clear" w:fill="auto"/>
               <w:tabs>
                 <w:tab w:val="clear" w:pos="709"/>
@@ -12113,81 +12029,87 @@
                 <w:rFonts w:ascii="Times New Roman" w:hAnsi="Times New Roman" w:eastAsia="Times New Roman" w:cs="Times New Roman"/>
                 <w:b w:val="false"/>
                 <w:b w:val="false"/>
-                <w:i w:val="false"/>
-                <w:i w:val="false"/>
-                <w:caps w:val="false"/>
-                <w:smallCaps w:val="false"/>
-                <w:strike w:val="false"/>
-                <w:dstrike w:val="false"/>
-                <w:color w:val="000000"/>
-                <w:position w:val="0"/>
-                <w:sz w:val="24"/>
-                <w:sz w:val="24"/>
-                <w:szCs w:val="24"/>
-                <w:u w:val="none"/>
-                <w:shd w:fill="auto" w:val="clear"/>
-                <w:vertAlign w:val="baseline"/>
-              </w:rPr>
-            </w:pPr>
-            <w:r>
-              <w:rPr>
-                <w:rFonts w:eastAsia="Times New Roman" w:cs="Times New Roman"/>
-                <w:b w:val="false"/>
-                <w:i w:val="false"/>
-                <w:caps w:val="false"/>
-                <w:smallCaps w:val="false"/>
-                <w:strike w:val="false"/>
-                <w:dstrike w:val="false"/>
-                <w:color w:val="000000"/>
-                <w:position w:val="0"/>
-                <w:sz w:val="24"/>
-                <w:sz w:val="24"/>
-                <w:szCs w:val="24"/>
-                <w:u w:val="none"/>
-                <w:shd w:fill="auto" w:val="clear"/>
-                <w:vertAlign w:val="baseline"/>
-              </w:rPr>
-            </w:r>
-          </w:p>
-          <w:p>
-            <w:pPr>
-              <w:pStyle w:val="Normal"/>
-              <w:widowControl w:val="false"/>
-              <w:spacing w:lineRule="auto" w:line="240" w:before="0" w:after="0"/>
-              <w:rPr>
-                <w:rFonts w:ascii="Times New Roman" w:hAnsi="Times New Roman" w:eastAsia="Times New Roman" w:cs="Times New Roman"/>
-                <w:b/>
-                <w:b/>
-                <w:sz w:val="24"/>
-                <w:szCs w:val="24"/>
-              </w:rPr>
-            </w:pPr>
-            <w:r>
-              <w:rPr>
-                <w:rFonts w:eastAsia="Times New Roman" w:cs="Times New Roman"/>
-                <w:b/>
-                <w:sz w:val="24"/>
-                <w:szCs w:val="24"/>
-              </w:rPr>
-            </w:r>
-          </w:p>
-          <w:p>
-            <w:pPr>
-              <w:pStyle w:val="Normal"/>
-              <w:widowControl w:val="false"/>
-              <w:spacing w:lineRule="auto" w:line="240" w:before="0" w:after="0"/>
-              <w:rPr>
-                <w:rFonts w:ascii="Times New Roman" w:hAnsi="Times New Roman" w:eastAsia="Times New Roman" w:cs="Times New Roman"/>
-                <w:b/>
-                <w:b/>
-                <w:sz w:val="24"/>
-                <w:szCs w:val="24"/>
-              </w:rPr>
-            </w:pPr>
-            <w:r>
-              <w:rPr>
-                <w:rFonts w:eastAsia="Times New Roman" w:cs="Times New Roman"/>
-                <w:b/>
+                <w:bCs w:val="false"/>
+                <w:i w:val="false"/>
+                <w:i w:val="false"/>
+                <w:caps w:val="false"/>
+                <w:smallCaps w:val="false"/>
+                <w:strike w:val="false"/>
+                <w:dstrike w:val="false"/>
+                <w:color w:val="000000"/>
+                <w:position w:val="0"/>
+                <w:sz w:val="24"/>
+                <w:sz w:val="24"/>
+                <w:szCs w:val="24"/>
+                <w:u w:val="none"/>
+                <w:shd w:fill="auto" w:val="clear"/>
+                <w:vertAlign w:val="baseline"/>
+              </w:rPr>
+            </w:pPr>
+            <w:r>
+              <w:rPr>
+                <w:rFonts w:eastAsia="Times New Roman" w:cs="Times New Roman"/>
+                <w:b w:val="false"/>
+                <w:bCs w:val="false"/>
+                <w:i w:val="false"/>
+                <w:caps w:val="false"/>
+                <w:smallCaps w:val="false"/>
+                <w:strike w:val="false"/>
+                <w:dstrike w:val="false"/>
+                <w:color w:val="000000"/>
+                <w:position w:val="0"/>
+                <w:sz w:val="24"/>
+                <w:sz w:val="24"/>
+                <w:szCs w:val="24"/>
+                <w:u w:val="none"/>
+                <w:shd w:fill="auto" w:val="clear"/>
+                <w:vertAlign w:val="baseline"/>
+              </w:rPr>
+            </w:r>
+          </w:p>
+          <w:p>
+            <w:pPr>
+              <w:pStyle w:val="Normal"/>
+              <w:widowControl w:val="false"/>
+              <w:spacing w:lineRule="auto" w:line="240" w:before="0" w:after="0"/>
+              <w:rPr>
+                <w:rFonts w:ascii="Times New Roman" w:hAnsi="Times New Roman" w:eastAsia="Times New Roman" w:cs="Times New Roman"/>
+                <w:b w:val="false"/>
+                <w:b w:val="false"/>
+                <w:bCs w:val="false"/>
+                <w:sz w:val="24"/>
+                <w:szCs w:val="24"/>
+              </w:rPr>
+            </w:pPr>
+            <w:r>
+              <w:rPr>
+                <w:rFonts w:eastAsia="Times New Roman" w:cs="Times New Roman"/>
+                <w:b w:val="false"/>
+                <w:bCs w:val="false"/>
+                <w:sz w:val="24"/>
+                <w:szCs w:val="24"/>
+              </w:rPr>
+            </w:r>
+          </w:p>
+          <w:p>
+            <w:pPr>
+              <w:pStyle w:val="Normal"/>
+              <w:widowControl w:val="false"/>
+              <w:spacing w:lineRule="auto" w:line="240" w:before="0" w:after="0"/>
+              <w:rPr>
+                <w:rFonts w:eastAsia="Times New Roman" w:cs="Times New Roman"/>
+                <w:b w:val="false"/>
+                <w:b w:val="false"/>
+                <w:bCs w:val="false"/>
+                <w:sz w:val="24"/>
+                <w:szCs w:val="24"/>
+              </w:rPr>
+            </w:pPr>
+            <w:r>
+              <w:rPr>
+                <w:rFonts w:eastAsia="Times New Roman" w:cs="Times New Roman"/>
+                <w:b w:val="false"/>
+                <w:bCs w:val="false"/>
                 <w:sz w:val="24"/>
                 <w:szCs w:val="24"/>
               </w:rPr>
@@ -12200,17 +12122,19 @@
               <w:widowControl w:val="false"/>
               <w:spacing w:lineRule="auto" w:line="240" w:before="0" w:after="0"/>
               <w:rPr>
-                <w:rFonts w:ascii="Times New Roman" w:hAnsi="Times New Roman" w:eastAsia="Times New Roman" w:cs="Times New Roman"/>
-                <w:b/>
-                <w:b/>
-                <w:sz w:val="24"/>
-                <w:szCs w:val="24"/>
-              </w:rPr>
-            </w:pPr>
-            <w:r>
-              <w:rPr>
-                <w:rFonts w:eastAsia="Times New Roman" w:cs="Times New Roman"/>
-                <w:b/>
+                <w:rFonts w:eastAsia="Times New Roman" w:cs="Times New Roman"/>
+                <w:b w:val="false"/>
+                <w:b w:val="false"/>
+                <w:bCs w:val="false"/>
+                <w:sz w:val="24"/>
+                <w:szCs w:val="24"/>
+              </w:rPr>
+            </w:pPr>
+            <w:r>
+              <w:rPr>
+                <w:rFonts w:eastAsia="Times New Roman" w:cs="Times New Roman"/>
+                <w:b w:val="false"/>
+                <w:bCs w:val="false"/>
                 <w:sz w:val="24"/>
                 <w:szCs w:val="24"/>
               </w:rPr>
@@ -12219,7 +12143,8 @@
             <w:r>
               <w:rPr>
                 <w:rFonts w:eastAsia="Times New Roman" w:cs="Times New Roman"/>
-                <w:b/>
+                <w:b w:val="false"/>
+                <w:bCs w:val="false"/>
                 <w:sz w:val="24"/>
                 <w:szCs w:val="24"/>
               </w:rPr>
@@ -12336,7 +12261,7 @@
       <w:pgNumType w:start="1" w:fmt="decimal"/>
       <w:formProt w:val="false"/>
       <w:textDirection w:val="lrTb"/>
-      <w:docGrid w:type="default" w:linePitch="100" w:charSpace="4294963199"/>
+      <w:docGrid w:type="default" w:linePitch="100" w:charSpace="0"/>
     </w:sectPr>
   </w:body>
 </w:document>
@@ -12350,7 +12275,6 @@
       <w:keepNext w:val="false"/>
       <w:keepLines w:val="false"/>
       <w:widowControl/>
-      <w:pBdr/>
       <w:shd w:val="clear" w:fill="auto"/>
       <w:tabs>
         <w:tab w:val="clear" w:pos="709"/>
@@ -12414,7 +12338,7 @@
     </w:r>
     <w:r>
       <w:rPr/>
-      <w:t>7</w:t>
+      <w:t>4</w:t>
     </w:r>
     <w:r>
       <w:rPr/>
@@ -12467,7 +12391,6 @@
       <w:keepNext w:val="false"/>
       <w:keepLines w:val="false"/>
       <w:widowControl/>
-      <w:pBdr/>
       <w:shd w:val="clear" w:fill="auto"/>
       <w:tabs>
         <w:tab w:val="clear" w:pos="709"/>
@@ -12804,8 +12727,8 @@
   </w:style>
   <w:style w:type="paragraph" w:styleId="1">
     <w:name w:val="Heading 1"/>
-    <w:basedOn w:val="Normal1"/>
-    <w:next w:val="Normal1"/>
+    <w:basedOn w:val="LOnormal"/>
+    <w:next w:val="LOnormal"/>
     <w:qFormat/>
     <w:pPr>
       <w:keepNext w:val="true"/>
@@ -12820,8 +12743,8 @@
   </w:style>
   <w:style w:type="paragraph" w:styleId="2">
     <w:name w:val="Heading 2"/>
-    <w:basedOn w:val="Normal1"/>
-    <w:next w:val="Normal1"/>
+    <w:basedOn w:val="LOnormal"/>
+    <w:next w:val="LOnormal"/>
     <w:qFormat/>
     <w:pPr>
       <w:keepNext w:val="true"/>
@@ -12836,8 +12759,8 @@
   </w:style>
   <w:style w:type="paragraph" w:styleId="3">
     <w:name w:val="Heading 3"/>
-    <w:basedOn w:val="Normal1"/>
-    <w:next w:val="Normal1"/>
+    <w:basedOn w:val="LOnormal"/>
+    <w:next w:val="LOnormal"/>
     <w:qFormat/>
     <w:pPr>
       <w:keepNext w:val="true"/>
@@ -12852,8 +12775,8 @@
   </w:style>
   <w:style w:type="paragraph" w:styleId="4">
     <w:name w:val="Heading 4"/>
-    <w:basedOn w:val="Normal1"/>
-    <w:next w:val="Normal1"/>
+    <w:basedOn w:val="LOnormal"/>
+    <w:next w:val="LOnormal"/>
     <w:qFormat/>
     <w:pPr>
       <w:keepNext w:val="true"/>
@@ -12868,8 +12791,8 @@
   </w:style>
   <w:style w:type="paragraph" w:styleId="5">
     <w:name w:val="Heading 5"/>
-    <w:basedOn w:val="Normal1"/>
-    <w:next w:val="Normal1"/>
+    <w:basedOn w:val="LOnormal"/>
+    <w:next w:val="LOnormal"/>
     <w:qFormat/>
     <w:pPr>
       <w:keepNext w:val="true"/>
@@ -12884,8 +12807,8 @@
   </w:style>
   <w:style w:type="paragraph" w:styleId="6">
     <w:name w:val="Heading 6"/>
-    <w:basedOn w:val="Normal1"/>
-    <w:next w:val="Normal1"/>
+    <w:basedOn w:val="LOnormal"/>
+    <w:next w:val="LOnormal"/>
     <w:qFormat/>
     <w:pPr>
       <w:keepNext w:val="true"/>
@@ -13118,11 +13041,12 @@
       <w:rFonts w:cs="Lucida Sans"/>
     </w:rPr>
   </w:style>
-  <w:style w:type="paragraph" w:styleId="Normal1" w:default="1">
+  <w:style w:type="paragraph" w:styleId="LOnormal" w:default="1">
     <w:name w:val="LO-normal"/>
     <w:qFormat/>
     <w:pPr>
       <w:widowControl/>
+      <w:suppressAutoHyphens w:val="true"/>
       <w:bidi w:val="0"/>
       <w:spacing w:lineRule="auto" w:line="276" w:before="0" w:after="200"/>
       <w:jc w:val="left"/>
@@ -13138,8 +13062,8 @@
   </w:style>
   <w:style w:type="paragraph" w:styleId="Style20">
     <w:name w:val="Title"/>
-    <w:basedOn w:val="Normal1"/>
-    <w:next w:val="Normal1"/>
+    <w:basedOn w:val="LOnormal"/>
+    <w:next w:val="LOnormal"/>
     <w:qFormat/>
     <w:pPr>
       <w:keepNext w:val="true"/>
@@ -13330,14 +13254,13 @@
   </w:style>
   <w:style w:type="paragraph" w:styleId="Style24">
     <w:name w:val="Subtitle"/>
-    <w:basedOn w:val="Normal1"/>
-    <w:next w:val="Normal1"/>
+    <w:basedOn w:val="LOnormal"/>
+    <w:next w:val="LOnormal"/>
     <w:qFormat/>
     <w:pPr>
       <w:keepNext w:val="true"/>
       <w:keepLines/>
       <w:widowControl/>
-      <w:pBdr/>
       <w:shd w:val="clear" w:fill="auto"/>
       <w:spacing w:lineRule="auto" w:line="276" w:before="360" w:after="80"/>
       <w:ind w:left="0" w:right="0" w:hanging="0"/>
@@ -13396,7 +13319,6 @@
     <w:pPr>
       <w:spacing w:after="200" w:line="276" w:lineRule="auto"/>
     </w:pPr>
-    <w:rPr/>
     <w:tblPr>
       <w:tblBorders>
         <w:top w:val="single" w:color="auto" w:sz="4" w:space="0"/>

</xml_diff>